<commit_message>
Commentaires plus réponse question rapport
</commit_message>
<xml_diff>
--- a/projet.docx
+++ b/projet.docx
@@ -66,27 +66,301 @@
     </w:p>
     <w:p>
       <w:pPr>
+        <w:jc w:val="both"/>
+        <w:rPr>
+          <w:rStyle w:val="Accentuationlgre"/>
+        </w:rPr>
+      </w:pPr>
+      <w:r>
+        <w:rPr>
+          <w:rStyle w:val="Accentuationlgre"/>
+        </w:rPr>
+        <w:t>Ce document comporte les réponses aux questions du projet d’optimisation, une bibliographie/webographie ainsi qu’un</w:t>
+      </w:r>
+      <w:r>
+        <w:rPr>
+          <w:rStyle w:val="Accentuationlgre"/>
+        </w:rPr>
+        <w:t>e explication et un</w:t>
+      </w:r>
+      <w:r>
+        <w:rPr>
+          <w:rStyle w:val="Accentuationlgre"/>
+        </w:rPr>
+        <w:t xml:space="preserve"> diagramme de classes de l’application fournie.</w:t>
+      </w:r>
+    </w:p>
+    <w:p>
+      <w:pPr>
+        <w:rPr>
+          <w:rStyle w:val="Accentuationlgre"/>
+        </w:rPr>
+      </w:pPr>
+    </w:p>
+    <w:p>
+      <w:pPr>
         <w:jc w:val="center"/>
         <w:rPr>
           <w:rStyle w:val="Accentuationlgre"/>
+          <w:b/>
         </w:rPr>
       </w:pPr>
       <w:r>
         <w:rPr>
           <w:rStyle w:val="Accentuationlgre"/>
-        </w:rPr>
-        <w:t>Ce document comporte les réponses aux questions du projet d’optimisation, une bibliographie/webographie ainsi qu’un diagramme de classes de l’application fournie.</w:t>
-      </w:r>
-    </w:p>
-    <w:p>
-      <w:pPr>
+          <w:b/>
+        </w:rPr>
+        <w:t>Application fournie</w:t>
+      </w:r>
+    </w:p>
+    <w:p>
+      <w:pPr>
+        <w:jc w:val="both"/>
         <w:rPr>
           <w:rStyle w:val="Accentuationlgre"/>
+          <w:i w:val="0"/>
         </w:rPr>
       </w:pPr>
       <w:r>
         <w:rPr>
           <w:rStyle w:val="Accentuationlgre"/>
+          <w:i w:val="0"/>
+        </w:rPr>
+        <w:t>L’application fournie est écrite en Python incluant :</w:t>
+      </w:r>
+    </w:p>
+    <w:p>
+      <w:pPr>
+        <w:pStyle w:val="Paragraphedeliste"/>
+        <w:numPr>
+          <w:ilvl w:val="0"/>
+          <w:numId w:val="3"/>
+        </w:numPr>
+        <w:jc w:val="both"/>
+        <w:rPr>
+          <w:rStyle w:val="Accentuationlgre"/>
+          <w:i w:val="0"/>
+        </w:rPr>
+      </w:pPr>
+      <w:r>
+        <w:rPr>
+          <w:rStyle w:val="Accentuationlgre"/>
+          <w:i w:val="0"/>
+        </w:rPr>
+        <w:t xml:space="preserve">Une implémentation de la méthode </w:t>
+      </w:r>
+      <w:proofErr w:type="spellStart"/>
+      <w:r>
+        <w:rPr>
+          <w:rStyle w:val="Accentuationlgre"/>
+          <w:i w:val="0"/>
+        </w:rPr>
+        <w:t>branch</w:t>
+      </w:r>
+      <w:proofErr w:type="spellEnd"/>
+      <w:r>
+        <w:rPr>
+          <w:rStyle w:val="Accentuationlgre"/>
+          <w:i w:val="0"/>
+        </w:rPr>
+        <w:t xml:space="preserve"> and </w:t>
+      </w:r>
+      <w:proofErr w:type="spellStart"/>
+      <w:r>
+        <w:rPr>
+          <w:rStyle w:val="Accentuationlgre"/>
+          <w:i w:val="0"/>
+        </w:rPr>
+        <w:t>bound</w:t>
+      </w:r>
+      <w:proofErr w:type="spellEnd"/>
+      <w:r>
+        <w:rPr>
+          <w:rStyle w:val="Accentuationlgre"/>
+          <w:i w:val="0"/>
+        </w:rPr>
+        <w:t>.</w:t>
+      </w:r>
+    </w:p>
+    <w:p>
+      <w:pPr>
+        <w:pStyle w:val="Paragraphedeliste"/>
+        <w:numPr>
+          <w:ilvl w:val="1"/>
+          <w:numId w:val="3"/>
+        </w:numPr>
+        <w:jc w:val="both"/>
+        <w:rPr>
+          <w:rStyle w:val="Accentuationlgre"/>
+          <w:i w:val="0"/>
+        </w:rPr>
+      </w:pPr>
+      <w:r>
+        <w:rPr>
+          <w:rStyle w:val="Accentuationlgre"/>
+          <w:i w:val="0"/>
+        </w:rPr>
+        <w:t>Affichant l’ordre initial et la solution de la relaxation</w:t>
+      </w:r>
+    </w:p>
+    <w:p>
+      <w:pPr>
+        <w:pStyle w:val="Paragraphedeliste"/>
+        <w:numPr>
+          <w:ilvl w:val="1"/>
+          <w:numId w:val="3"/>
+        </w:numPr>
+        <w:jc w:val="both"/>
+        <w:rPr>
+          <w:rStyle w:val="Accentuationlgre"/>
+          <w:i w:val="0"/>
+        </w:rPr>
+      </w:pPr>
+      <w:r>
+        <w:rPr>
+          <w:rStyle w:val="Accentuationlgre"/>
+          <w:i w:val="0"/>
+        </w:rPr>
+        <w:t>La solution et la valeur de l’objectif</w:t>
+      </w:r>
+    </w:p>
+    <w:p>
+      <w:pPr>
+        <w:pStyle w:val="Paragraphedeliste"/>
+        <w:numPr>
+          <w:ilvl w:val="1"/>
+          <w:numId w:val="3"/>
+        </w:numPr>
+        <w:jc w:val="both"/>
+        <w:rPr>
+          <w:rStyle w:val="Accentuationlgre"/>
+          <w:i w:val="0"/>
+        </w:rPr>
+      </w:pPr>
+      <w:r>
+        <w:rPr>
+          <w:rStyle w:val="Accentuationlgre"/>
+          <w:i w:val="0"/>
+        </w:rPr>
+        <w:t>Le nombre de nœuds explorés par l’ordre de B&amp;B</w:t>
+      </w:r>
+    </w:p>
+    <w:p>
+      <w:pPr>
+        <w:pStyle w:val="Paragraphedeliste"/>
+        <w:numPr>
+          <w:ilvl w:val="1"/>
+          <w:numId w:val="3"/>
+        </w:numPr>
+        <w:jc w:val="both"/>
+        <w:rPr>
+          <w:rStyle w:val="Accentuationlgre"/>
+          <w:i w:val="0"/>
+        </w:rPr>
+      </w:pPr>
+      <w:r>
+        <w:rPr>
+          <w:rStyle w:val="Accentuationlgre"/>
+          <w:i w:val="0"/>
+        </w:rPr>
+        <w:t>Le temps de calcul</w:t>
+      </w:r>
+    </w:p>
+    <w:p>
+      <w:pPr>
+        <w:pStyle w:val="Paragraphedeliste"/>
+        <w:numPr>
+          <w:ilvl w:val="1"/>
+          <w:numId w:val="3"/>
+        </w:numPr>
+        <w:jc w:val="both"/>
+        <w:rPr>
+          <w:rStyle w:val="Accentuationlgre"/>
+          <w:i w:val="0"/>
+        </w:rPr>
+      </w:pPr>
+      <w:r>
+        <w:rPr>
+          <w:rStyle w:val="Accentuationlgre"/>
+          <w:i w:val="0"/>
+        </w:rPr>
+        <w:t>La solution optimale</w:t>
+      </w:r>
+    </w:p>
+    <w:p>
+      <w:pPr>
+        <w:pStyle w:val="Paragraphedeliste"/>
+        <w:numPr>
+          <w:ilvl w:val="1"/>
+          <w:numId w:val="3"/>
+        </w:numPr>
+        <w:jc w:val="both"/>
+        <w:rPr>
+          <w:rStyle w:val="Accentuationlgre"/>
+          <w:i w:val="0"/>
+        </w:rPr>
+      </w:pPr>
+      <w:r>
+        <w:rPr>
+          <w:rStyle w:val="Accentuationlgre"/>
+          <w:i w:val="0"/>
+        </w:rPr>
+        <w:t>Pour chaque nœud :</w:t>
+      </w:r>
+    </w:p>
+    <w:p>
+      <w:pPr>
+        <w:pStyle w:val="Paragraphedeliste"/>
+        <w:numPr>
+          <w:ilvl w:val="2"/>
+          <w:numId w:val="3"/>
+        </w:numPr>
+        <w:jc w:val="both"/>
+        <w:rPr>
+          <w:rStyle w:val="Accentuationlgre"/>
+          <w:i w:val="0"/>
+        </w:rPr>
+      </w:pPr>
+      <w:r>
+        <w:rPr>
+          <w:rStyle w:val="Accentuationlgre"/>
+          <w:i w:val="0"/>
+        </w:rPr>
+        <w:t>La valeur de la borne supérieure</w:t>
+      </w:r>
+    </w:p>
+    <w:p>
+      <w:pPr>
+        <w:pStyle w:val="Paragraphedeliste"/>
+        <w:numPr>
+          <w:ilvl w:val="2"/>
+          <w:numId w:val="3"/>
+        </w:numPr>
+        <w:jc w:val="both"/>
+        <w:rPr>
+          <w:rStyle w:val="Accentuationlgre"/>
+          <w:i w:val="0"/>
+        </w:rPr>
+      </w:pPr>
+      <w:r>
+        <w:rPr>
+          <w:rStyle w:val="Accentuationlgre"/>
+          <w:i w:val="0"/>
+        </w:rPr>
+        <w:t>La solution relaxée</w:t>
+      </w:r>
+    </w:p>
+    <w:p>
+      <w:pPr>
+        <w:rPr>
+          <w:rStyle w:val="Accentuationlgre"/>
+          <w:b/>
+        </w:rPr>
+      </w:pPr>
+      <w:r>
+        <w:rPr>
+          <w:rStyle w:val="Accentuationlgre"/>
+          <w:b/>
         </w:rPr>
         <w:br w:type="page"/>
       </w:r>
@@ -375,8 +649,6 @@
       <w:pPr>
         <w:pStyle w:val="Titre1"/>
       </w:pPr>
-      <w:bookmarkStart w:id="1" w:name="_GoBack"/>
-      <w:bookmarkEnd w:id="1"/>
       <w:r>
         <w:lastRenderedPageBreak/>
         <w:t>Réponses aux questions</w:t>
@@ -385,39 +657,33 @@
     </w:p>
     <w:p/>
     <w:p>
-      <w:r>
+      <w:pPr>
         <w:rPr>
           <w:b/>
+          <w:sz w:val="24"/>
+        </w:rPr>
+      </w:pPr>
+      <w:r>
+        <w:rPr>
+          <w:b/>
+          <w:sz w:val="24"/>
         </w:rPr>
         <w:t>Question n°1</w:t>
       </w:r>
       <w:r>
+        <w:rPr>
+          <w:b/>
+          <w:sz w:val="24"/>
+        </w:rPr>
         <w:t> :</w:t>
       </w:r>
-      <w:r>
-        <w:rPr>
-          <w:rFonts w:ascii="Arial" w:hAnsi="Arial" w:cs="Arial"/>
-          <w:sz w:val="18"/>
-          <w:szCs w:val="18"/>
-        </w:rPr>
-        <w:t xml:space="preserve"> </w:t>
-      </w:r>
-      <w:r>
-        <w:rPr>
-          <w:rFonts w:ascii="Arial" w:hAnsi="Arial" w:cs="Arial"/>
-          <w:sz w:val="18"/>
-          <w:szCs w:val="18"/>
-        </w:rPr>
-        <w:t xml:space="preserve"> </w:t>
-      </w:r>
-      <w:r>
-        <w:t>Modéliser ce problème sous forme d’un programme linéaire en variables binaires.</w:t>
-      </w:r>
-    </w:p>
-    <w:p/>
-    <w:p>
-      <w:r>
-        <w:t>Fonction objectif :</w:t>
+    </w:p>
+    <w:p>
+      <w:r>
+        <w:t>Fonction objectif</w:t>
+      </w:r>
+      <w:r>
+        <w:t> :</w:t>
       </w:r>
     </w:p>
     <w:p>
@@ -437,7 +703,10 @@
     </w:p>
     <w:p>
       <w:r>
-        <w:t>Contraintes :</w:t>
+        <w:t>Contraintes</w:t>
+      </w:r>
+      <w:r>
+        <w:t> :</w:t>
       </w:r>
     </w:p>
     <w:p>
@@ -588,69 +857,38 @@
     </w:p>
     <w:p/>
     <w:p>
-      <w:r>
+      <w:pPr>
         <w:rPr>
           <w:b/>
-        </w:rPr>
-        <w:t>Question n°2</w:t>
-      </w:r>
-      <w:r>
-        <w:t> :</w:t>
-      </w:r>
-      <w:r>
+          <w:sz w:val="24"/>
+        </w:rPr>
+      </w:pPr>
+      <w:r>
+        <w:rPr>
+          <w:b/>
+          <w:sz w:val="24"/>
+        </w:rPr>
+        <w:t>Question n°2 :</w:t>
+      </w:r>
+    </w:p>
+    <w:p>
+      <w:r>
+        <w:t xml:space="preserve">Relaxation du problème sur les variables : X1, X2, …, X6 </w:t>
+      </w:r>
+      <w:r>
+        <w:rPr>
+          <w:rFonts w:hint="eastAsia"/>
+        </w:rPr>
+        <w:t>∈</w:t>
+      </w:r>
+      <w:r>
+        <w:rPr>
+          <w:rFonts w:hint="eastAsia"/>
+        </w:rPr>
         <w:t xml:space="preserve"> </w:t>
       </w:r>
       <w:r>
-        <w:t>Implémenter les heuristiques suivantes pour la résolution de la relaxation linéaire (variables réelles):</w:t>
-      </w:r>
-    </w:p>
-    <w:p/>
-    <w:p>
-      <w:pPr>
-        <w:pStyle w:val="Paragraphedeliste"/>
-        <w:numPr>
-          <w:ilvl w:val="0"/>
-          <w:numId w:val="1"/>
-        </w:numPr>
-      </w:pPr>
-      <w:r>
-        <w:t>Ordre croissant des prix des packs</w:t>
-      </w:r>
-    </w:p>
-    <w:p/>
-    <w:p>
-      <w:r>
-        <w:t xml:space="preserve">On prend par ordre croissant les prix des packs, ce qui nous donne : </w:t>
-      </w:r>
-    </w:p>
-    <w:p>
-      <w:pPr>
-        <w:pStyle w:val="Paragraphedeliste"/>
-      </w:pPr>
-      <w:r>
-        <w:t>X6 – X3 –</w:t>
-      </w:r>
-      <w:r>
-        <w:t xml:space="preserve"> X1</w:t>
-      </w:r>
-      <w:r>
-        <w:t xml:space="preserve"> –</w:t>
-      </w:r>
-      <w:r>
-        <w:t xml:space="preserve"> X5</w:t>
-      </w:r>
-      <w:r>
-        <w:t xml:space="preserve"> – X4 – X2</w:t>
-      </w:r>
-    </w:p>
-    <w:p>
-      <w:r>
-        <w:t>Ensuite, on trouve une première solution possible :</w:t>
-      </w:r>
-    </w:p>
-    <w:p>
-      <w:r>
-        <w:t>On possède 1000€ :</w:t>
+        <w:t>[0, 1]</w:t>
       </w:r>
     </w:p>
     <w:p>
@@ -662,9 +900,93 @@
         </w:numPr>
       </w:pPr>
       <w:r>
-        <w:t>On prend X6, soit la natation, ce qui nous fait : 1000 – 100 = 900€</w:t>
-      </w:r>
-    </w:p>
+        <w:rPr>
+          <w:b/>
+          <w:u w:val="single"/>
+        </w:rPr>
+        <w:t>Première heuristique</w:t>
+      </w:r>
+      <w:r>
+        <w:t> : Ordre croissant des prix des packs</w:t>
+      </w:r>
+    </w:p>
+    <w:p>
+      <w:r>
+        <w:rPr>
+          <w:u w:val="single"/>
+        </w:rPr>
+        <w:t>Ordre des variables</w:t>
+      </w:r>
+      <w:r>
+        <w:t xml:space="preserve"> : </w:t>
+      </w:r>
+    </w:p>
+    <w:p>
+      <w:pPr>
+        <w:ind w:firstLine="708"/>
+      </w:pPr>
+      <w:r>
+        <w:t>X6 – X3 – X1 – X5 – X4 – X2</w:t>
+      </w:r>
+    </w:p>
+    <w:p>
+      <w:r>
+        <w:rPr>
+          <w:u w:val="single"/>
+        </w:rPr>
+        <w:t>Valeurs des variables</w:t>
+      </w:r>
+      <w:r>
+        <w:t> :</w:t>
+      </w:r>
+    </w:p>
+    <w:p>
+      <w:r>
+        <w:tab/>
+        <w:t>X6 = 1, prix = 100 et heures = 5</w:t>
+      </w:r>
+    </w:p>
+    <w:p>
+      <w:r>
+        <w:tab/>
+        <w:t>X3 = 1, prix = 450 et heures = 8</w:t>
+      </w:r>
+    </w:p>
+    <w:p>
+      <w:r>
+        <w:tab/>
+        <w:t>X1 = 1, prix = 900 et heures = 17</w:t>
+      </w:r>
+    </w:p>
+    <w:p>
+      <w:r>
+        <w:tab/>
+        <w:t xml:space="preserve">X5 = 0.2223, prix = 1000 et heures = </w:t>
+      </w:r>
+      <w:r>
+        <w:t>18.3</w:t>
+      </w:r>
+    </w:p>
+    <w:p>
+      <w:r>
+        <w:rPr>
+          <w:u w:val="single"/>
+        </w:rPr>
+        <w:t>Objectif</w:t>
+      </w:r>
+      <w:r>
+        <w:t xml:space="preserve"> = 18.3 heures</w:t>
+      </w:r>
+      <w:r>
+        <w:t xml:space="preserve"> avec (1, 0, 1, 0, 0.2223, 1)</w:t>
+      </w:r>
+    </w:p>
+    <w:p/>
+    <w:p/>
+    <w:p/>
+    <w:p/>
+    <w:p/>
+    <w:p/>
     <w:p>
       <w:pPr>
         <w:pStyle w:val="Paragraphedeliste"/>
@@ -674,9 +996,89 @@
         </w:numPr>
       </w:pPr>
       <w:r>
-        <w:t>On prend X3, soit le cyclisme, ce qui nous fait : 900 – 350 = 550€</w:t>
-      </w:r>
-    </w:p>
+        <w:rPr>
+          <w:b/>
+          <w:u w:val="single"/>
+        </w:rPr>
+        <w:lastRenderedPageBreak/>
+        <w:t>Deuxième heuristique</w:t>
+      </w:r>
+      <w:r>
+        <w:t> : Ordre décroissant du nombre d’heures par packs</w:t>
+      </w:r>
+    </w:p>
+    <w:p>
+      <w:r>
+        <w:rPr>
+          <w:u w:val="single"/>
+        </w:rPr>
+        <w:t>Ordre des variables</w:t>
+      </w:r>
+      <w:r>
+        <w:t> :</w:t>
+      </w:r>
+    </w:p>
+    <w:p>
+      <w:r>
+        <w:tab/>
+      </w:r>
+      <w:r>
+        <w:t>X4 – X1 – X5 – X6 – X3 – X2</w:t>
+      </w:r>
+    </w:p>
+    <w:p>
+      <w:r>
+        <w:rPr>
+          <w:u w:val="single"/>
+        </w:rPr>
+        <w:t>Valeurs des variables</w:t>
+      </w:r>
+      <w:r>
+        <w:t> :</w:t>
+      </w:r>
+    </w:p>
+    <w:p>
+      <w:r>
+        <w:tab/>
+        <w:t>X4 = 1, prix = 500 et heures = 13</w:t>
+      </w:r>
+    </w:p>
+    <w:p>
+      <w:r>
+        <w:tab/>
+        <w:t>X1 = 1, prix = 950 et heures = 22</w:t>
+      </w:r>
+    </w:p>
+    <w:p>
+      <w:r>
+        <w:tab/>
+        <w:t xml:space="preserve">X5 = 0.11111, prix = 1000 et heures = </w:t>
+      </w:r>
+      <w:r>
+        <w:t>22.6</w:t>
+      </w:r>
+    </w:p>
+    <w:p>
+      <w:r>
+        <w:rPr>
+          <w:u w:val="single"/>
+        </w:rPr>
+        <w:t>Objectif</w:t>
+      </w:r>
+      <w:r>
+        <w:t xml:space="preserve"> = </w:t>
+      </w:r>
+      <w:r>
+        <w:t>22.6</w:t>
+      </w:r>
+      <w:r>
+        <w:t xml:space="preserve"> heures</w:t>
+      </w:r>
+      <w:r>
+        <w:t xml:space="preserve"> avec (1, 0, 0, 1, 0.11111, 0)</w:t>
+      </w:r>
+    </w:p>
+    <w:p/>
     <w:p>
       <w:pPr>
         <w:pStyle w:val="Paragraphedeliste"/>
@@ -686,222 +1088,47 @@
         </w:numPr>
       </w:pPr>
       <w:r>
-        <w:t>On prend X1, soit l’athlétisme</w:t>
-      </w:r>
-      <w:r>
-        <w:t>, ce qui nous fait : 550 – 450 = 100€</w:t>
-      </w:r>
-    </w:p>
-    <w:p>
-      <w:pPr>
-        <w:pStyle w:val="Paragraphedeliste"/>
-        <w:numPr>
-          <w:ilvl w:val="0"/>
-          <w:numId w:val="2"/>
-        </w:numPr>
-      </w:pPr>
-      <w:r>
-        <w:t>On regarde ensuite X5</w:t>
-      </w:r>
-      <w:r>
-        <w:t>, on remarque qu’on ne peut pas le prendre. (100 – 450 = -350€)</w:t>
-      </w:r>
-    </w:p>
-    <w:p>
-      <w:r>
-        <w:t>On obtient donc la solution suivante :</w:t>
-      </w:r>
-    </w:p>
-    <w:p>
-      <w:proofErr w:type="gramStart"/>
-      <w:r>
-        <w:t>{ X</w:t>
-      </w:r>
-      <w:proofErr w:type="gramEnd"/>
-      <w:r>
-        <w:t xml:space="preserve">1 = </w:t>
-      </w:r>
-      <w:r>
-        <w:t>1</w:t>
-      </w:r>
-      <w:r>
-        <w:t xml:space="preserve">, X2 = 0, X3 = 1, X4 = 0, X5 = </w:t>
-      </w:r>
-      <w:r>
-        <w:t>0</w:t>
-      </w:r>
-      <w:r>
-        <w:t>, X6 = 1 }</w:t>
-      </w:r>
-    </w:p>
-    <w:p/>
-    <w:p>
-      <w:r>
-        <w:t>Avec 5 + 3 + 9</w:t>
-      </w:r>
-      <w:r>
-        <w:t xml:space="preserve"> = 17</w:t>
-      </w:r>
-      <w:r>
-        <w:t xml:space="preserve"> heures.</w:t>
-      </w:r>
-    </w:p>
-    <w:p>
-      <w:pPr>
-        <w:pStyle w:val="Paragraphedeliste"/>
-        <w:numPr>
-          <w:ilvl w:val="0"/>
-          <w:numId w:val="1"/>
-        </w:numPr>
-      </w:pPr>
-      <w:r>
-        <w:lastRenderedPageBreak/>
-        <w:t>Ordre décroissant du nombre d’heures par packs</w:t>
-      </w:r>
-    </w:p>
-    <w:p/>
-    <w:p>
-      <w:r>
-        <w:t>On prend par ordre décroissant du nombre d’heures par packs, ce qui nous donne :</w:t>
-      </w:r>
-    </w:p>
-    <w:p>
-      <w:r>
-        <w:tab/>
-      </w:r>
-      <w:r>
-        <w:t>X4 – X1 – X5 – X6 –X3 – X2</w:t>
-      </w:r>
-    </w:p>
-    <w:p>
-      <w:r>
-        <w:t>On possède 1000€ :</w:t>
-      </w:r>
-    </w:p>
-    <w:p>
-      <w:pPr>
-        <w:pStyle w:val="Paragraphedeliste"/>
-        <w:numPr>
-          <w:ilvl w:val="0"/>
-          <w:numId w:val="2"/>
-        </w:numPr>
-      </w:pPr>
-      <w:r>
-        <w:t>On prend X4, soit le football, ce qui nous fait : 1000 – 500 = 500€</w:t>
-      </w:r>
-    </w:p>
-    <w:p>
-      <w:pPr>
-        <w:pStyle w:val="Paragraphedeliste"/>
-        <w:numPr>
-          <w:ilvl w:val="0"/>
-          <w:numId w:val="2"/>
-        </w:numPr>
-      </w:pPr>
-      <w:r>
-        <w:t>On prend X1</w:t>
-      </w:r>
-      <w:r>
-        <w:t>, soit l’athlétisme</w:t>
-      </w:r>
-      <w:r>
-        <w:t>, ce qui nous fait : 500 – 450 = 50€</w:t>
-      </w:r>
-    </w:p>
-    <w:p>
-      <w:pPr>
-        <w:pStyle w:val="Paragraphedeliste"/>
-        <w:numPr>
-          <w:ilvl w:val="0"/>
-          <w:numId w:val="2"/>
-        </w:numPr>
-      </w:pPr>
-      <w:r>
-        <w:t>On regarde ensuite X5</w:t>
-      </w:r>
-      <w:r>
-        <w:t>, on remarque qu’on ne peut pas le prendre. (</w:t>
-      </w:r>
-      <w:r>
-        <w:t>50</w:t>
-      </w:r>
-      <w:r>
-        <w:t xml:space="preserve"> – 450 = -</w:t>
-      </w:r>
-      <w:r>
-        <w:t>400</w:t>
-      </w:r>
-      <w:r>
-        <w:t>€)</w:t>
-      </w:r>
-    </w:p>
-    <w:p>
-      <w:r>
-        <w:t>On obtient donc la solution suivante :</w:t>
-      </w:r>
-    </w:p>
-    <w:p>
-      <w:proofErr w:type="gramStart"/>
-      <w:r>
-        <w:t>{</w:t>
-      </w:r>
-      <w:r>
-        <w:t xml:space="preserve"> X</w:t>
-      </w:r>
-      <w:proofErr w:type="gramEnd"/>
-      <w:r>
-        <w:t>1 = 1</w:t>
-      </w:r>
-      <w:r>
-        <w:t>,</w:t>
-      </w:r>
-      <w:r>
-        <w:t xml:space="preserve"> X2 = 0, X3 = 1, X4 = 1, X5 = 0, X6 = 0</w:t>
-      </w:r>
-      <w:r>
-        <w:t xml:space="preserve"> }</w:t>
-      </w:r>
-    </w:p>
-    <w:p/>
-    <w:p>
-      <w:r>
-        <w:t>Avec 9 + 13 = 22 heures</w:t>
-      </w:r>
-      <w:r>
-        <w:t>, soit une meilleure solution que pour la première heuristique</w:t>
-      </w:r>
-      <w:r>
-        <w:t>.</w:t>
-      </w:r>
-    </w:p>
-    <w:p/>
-    <w:p>
-      <w:pPr>
-        <w:pStyle w:val="Paragraphedeliste"/>
-        <w:numPr>
-          <w:ilvl w:val="0"/>
-          <w:numId w:val="1"/>
-        </w:numPr>
-      </w:pPr>
-      <w:r>
-        <w:t>Ordre décroissant du ratio (prix/nombre d’heures)</w:t>
-      </w:r>
-    </w:p>
-    <w:p/>
-    <w:p>
-      <w:r>
-        <w:t xml:space="preserve">On prend par ordre </w:t>
+        <w:rPr>
+          <w:b/>
+          <w:u w:val="single"/>
+        </w:rPr>
+        <w:t>Troisième heuristique</w:t>
+      </w:r>
+      <w:r>
+        <w:t xml:space="preserve"> : Ordre </w:t>
       </w:r>
       <w:r>
         <w:t>croissant</w:t>
       </w:r>
       <w:r>
-        <w:t xml:space="preserve"> du ratio prix/nombre d’heures.</w:t>
-      </w:r>
-    </w:p>
-    <w:p>
-      <w:r>
-        <w:t>On commence par calculer les ratios :</w:t>
+        <w:t xml:space="preserve"> du ratio (prix/nombre d’heures)</w:t>
+      </w:r>
+    </w:p>
+    <w:p>
+      <w:pPr>
+        <w:rPr>
+          <w:rFonts w:eastAsia="Yu Mincho"/>
+        </w:rPr>
+      </w:pPr>
+      <w:r>
+        <w:rPr>
+          <w:rFonts w:eastAsia="Yu Mincho"/>
+          <w:u w:val="single"/>
+        </w:rPr>
+        <w:t xml:space="preserve">Tableau </w:t>
+      </w:r>
+      <w:r>
+        <w:rPr>
+          <w:rFonts w:eastAsia="Yu Mincho"/>
+          <w:u w:val="single"/>
+        </w:rPr>
+        <w:t>des ratios</w:t>
+      </w:r>
+      <w:r>
+        <w:rPr>
+          <w:rFonts w:eastAsia="Yu Mincho"/>
+        </w:rPr>
+        <w:t> :</w:t>
       </w:r>
     </w:p>
     <w:tbl>
@@ -911,70 +1138,145 @@
         <w:tblLook w:val="04A0" w:firstRow="1" w:lastRow="0" w:firstColumn="1" w:lastColumn="0" w:noHBand="0" w:noVBand="1"/>
       </w:tblPr>
       <w:tblGrid>
-        <w:gridCol w:w="2265"/>
-        <w:gridCol w:w="2265"/>
-        <w:gridCol w:w="2266"/>
-        <w:gridCol w:w="2266"/>
+        <w:gridCol w:w="1394"/>
+        <w:gridCol w:w="1286"/>
+        <w:gridCol w:w="1285"/>
+        <w:gridCol w:w="1285"/>
+        <w:gridCol w:w="1286"/>
+        <w:gridCol w:w="1286"/>
+        <w:gridCol w:w="1240"/>
       </w:tblGrid>
       <w:tr>
         <w:tc>
           <w:tcPr>
-            <w:tcW w:w="2265" w:type="dxa"/>
+            <w:tcW w:w="1394" w:type="dxa"/>
           </w:tcPr>
           <w:p>
             <w:pPr>
               <w:jc w:val="center"/>
+              <w:rPr>
+                <w:rFonts w:eastAsia="Yu Mincho"/>
+              </w:rPr>
             </w:pPr>
             <w:r>
-              <w:t>Variables</w:t>
+              <w:rPr>
+                <w:rFonts w:eastAsia="Yu Mincho"/>
+              </w:rPr>
+              <w:t>Variable</w:t>
             </w:r>
           </w:p>
         </w:tc>
         <w:tc>
           <w:tcPr>
-            <w:tcW w:w="2265" w:type="dxa"/>
-            <w:tcBorders>
-              <w:bottom w:val="single" w:sz="4" w:space="0" w:color="auto"/>
-            </w:tcBorders>
+            <w:tcW w:w="1286" w:type="dxa"/>
           </w:tcPr>
           <w:p>
             <w:pPr>
               <w:jc w:val="center"/>
+              <w:rPr>
+                <w:rFonts w:eastAsia="Yu Mincho"/>
+              </w:rPr>
             </w:pPr>
             <w:r>
-              <w:t>Prix</w:t>
+              <w:rPr>
+                <w:rFonts w:eastAsia="Yu Mincho"/>
+              </w:rPr>
+              <w:t>X1</w:t>
             </w:r>
           </w:p>
         </w:tc>
         <w:tc>
           <w:tcPr>
-            <w:tcW w:w="2266" w:type="dxa"/>
-            <w:tcBorders>
-              <w:bottom w:val="single" w:sz="4" w:space="0" w:color="auto"/>
-            </w:tcBorders>
+            <w:tcW w:w="1285" w:type="dxa"/>
           </w:tcPr>
           <w:p>
             <w:pPr>
               <w:jc w:val="center"/>
+              <w:rPr>
+                <w:rFonts w:eastAsia="Yu Mincho"/>
+              </w:rPr>
             </w:pPr>
             <w:r>
-              <w:t>Heures</w:t>
+              <w:rPr>
+                <w:rFonts w:eastAsia="Yu Mincho"/>
+              </w:rPr>
+              <w:t>X2</w:t>
             </w:r>
           </w:p>
         </w:tc>
         <w:tc>
           <w:tcPr>
-            <w:tcW w:w="2266" w:type="dxa"/>
-            <w:tcBorders>
-              <w:bottom w:val="single" w:sz="4" w:space="0" w:color="auto"/>
-            </w:tcBorders>
+            <w:tcW w:w="1285" w:type="dxa"/>
           </w:tcPr>
           <w:p>
             <w:pPr>
               <w:jc w:val="center"/>
+              <w:rPr>
+                <w:rFonts w:eastAsia="Yu Mincho"/>
+              </w:rPr>
             </w:pPr>
             <w:r>
-              <w:t>Ratio</w:t>
+              <w:rPr>
+                <w:rFonts w:eastAsia="Yu Mincho"/>
+              </w:rPr>
+              <w:t>X3</w:t>
+            </w:r>
+          </w:p>
+        </w:tc>
+        <w:tc>
+          <w:tcPr>
+            <w:tcW w:w="1286" w:type="dxa"/>
+          </w:tcPr>
+          <w:p>
+            <w:pPr>
+              <w:jc w:val="center"/>
+              <w:rPr>
+                <w:rFonts w:eastAsia="Yu Mincho"/>
+              </w:rPr>
+            </w:pPr>
+            <w:r>
+              <w:rPr>
+                <w:rFonts w:eastAsia="Yu Mincho"/>
+              </w:rPr>
+              <w:t>X4</w:t>
+            </w:r>
+          </w:p>
+        </w:tc>
+        <w:tc>
+          <w:tcPr>
+            <w:tcW w:w="1286" w:type="dxa"/>
+          </w:tcPr>
+          <w:p>
+            <w:pPr>
+              <w:jc w:val="center"/>
+              <w:rPr>
+                <w:rFonts w:eastAsia="Yu Mincho"/>
+              </w:rPr>
+            </w:pPr>
+            <w:r>
+              <w:rPr>
+                <w:rFonts w:eastAsia="Yu Mincho"/>
+              </w:rPr>
+              <w:t>X5</w:t>
+            </w:r>
+          </w:p>
+        </w:tc>
+        <w:tc>
+          <w:tcPr>
+            <w:tcW w:w="1240" w:type="dxa"/>
+          </w:tcPr>
+          <w:p>
+            <w:pPr>
+              <w:jc w:val="center"/>
+              <w:rPr>
+                <w:rFonts w:eastAsia="Yu Mincho"/>
+              </w:rPr>
+            </w:pPr>
+            <w:r>
+              <w:rPr>
+                <w:rFonts w:eastAsia="Yu Mincho"/>
+              </w:rPr>
+              <w:t>X6</w:t>
             </w:r>
           </w:p>
         </w:tc>
@@ -982,62 +1284,134 @@
       <w:tr>
         <w:tc>
           <w:tcPr>
-            <w:tcW w:w="2265" w:type="dxa"/>
+            <w:tcW w:w="1394" w:type="dxa"/>
           </w:tcPr>
           <w:p>
             <w:pPr>
               <w:jc w:val="center"/>
+              <w:rPr>
+                <w:rFonts w:eastAsia="Yu Mincho"/>
+              </w:rPr>
             </w:pPr>
             <w:r>
-              <w:t>X1</w:t>
+              <w:rPr>
+                <w:rFonts w:eastAsia="Yu Mincho"/>
+              </w:rPr>
+              <w:t>Prix</w:t>
             </w:r>
           </w:p>
         </w:tc>
         <w:tc>
           <w:tcPr>
-            <w:tcW w:w="2265" w:type="dxa"/>
-            <w:tcBorders>
-              <w:top w:val="single" w:sz="4" w:space="0" w:color="auto"/>
-            </w:tcBorders>
+            <w:tcW w:w="1286" w:type="dxa"/>
           </w:tcPr>
           <w:p>
             <w:pPr>
               <w:jc w:val="center"/>
+              <w:rPr>
+                <w:rFonts w:eastAsia="Yu Mincho"/>
+              </w:rPr>
             </w:pPr>
             <w:r>
-              <w:t>450</w:t>
+              <w:rPr>
+                <w:rFonts w:eastAsia="Yu Mincho"/>
+              </w:rPr>
+              <w:t>450 €</w:t>
             </w:r>
           </w:p>
         </w:tc>
         <w:tc>
           <w:tcPr>
-            <w:tcW w:w="2266" w:type="dxa"/>
-            <w:tcBorders>
-              <w:top w:val="single" w:sz="4" w:space="0" w:color="auto"/>
-            </w:tcBorders>
+            <w:tcW w:w="1285" w:type="dxa"/>
           </w:tcPr>
           <w:p>
             <w:pPr>
               <w:jc w:val="center"/>
+              <w:rPr>
+                <w:rFonts w:eastAsia="Yu Mincho"/>
+              </w:rPr>
             </w:pPr>
             <w:r>
-              <w:t>9</w:t>
+              <w:rPr>
+                <w:rFonts w:eastAsia="Yu Mincho"/>
+              </w:rPr>
+              <w:t>700 €</w:t>
             </w:r>
           </w:p>
         </w:tc>
         <w:tc>
           <w:tcPr>
-            <w:tcW w:w="2266" w:type="dxa"/>
-            <w:tcBorders>
-              <w:top w:val="single" w:sz="4" w:space="0" w:color="auto"/>
-            </w:tcBorders>
+            <w:tcW w:w="1285" w:type="dxa"/>
           </w:tcPr>
           <w:p>
             <w:pPr>
               <w:jc w:val="center"/>
+              <w:rPr>
+                <w:rFonts w:eastAsia="Yu Mincho"/>
+              </w:rPr>
             </w:pPr>
             <w:r>
-              <w:t>50</w:t>
+              <w:rPr>
+                <w:rFonts w:eastAsia="Yu Mincho"/>
+              </w:rPr>
+              <w:t>350 €</w:t>
+            </w:r>
+          </w:p>
+        </w:tc>
+        <w:tc>
+          <w:tcPr>
+            <w:tcW w:w="1286" w:type="dxa"/>
+          </w:tcPr>
+          <w:p>
+            <w:pPr>
+              <w:jc w:val="center"/>
+              <w:rPr>
+                <w:rFonts w:eastAsia="Yu Mincho"/>
+              </w:rPr>
+            </w:pPr>
+            <w:r>
+              <w:rPr>
+                <w:rFonts w:eastAsia="Yu Mincho"/>
+              </w:rPr>
+              <w:t>500 €</w:t>
+            </w:r>
+          </w:p>
+        </w:tc>
+        <w:tc>
+          <w:tcPr>
+            <w:tcW w:w="1286" w:type="dxa"/>
+          </w:tcPr>
+          <w:p>
+            <w:pPr>
+              <w:jc w:val="center"/>
+              <w:rPr>
+                <w:rFonts w:eastAsia="Yu Mincho"/>
+              </w:rPr>
+            </w:pPr>
+            <w:r>
+              <w:rPr>
+                <w:rFonts w:eastAsia="Yu Mincho"/>
+              </w:rPr>
+              <w:t>450 €</w:t>
+            </w:r>
+          </w:p>
+        </w:tc>
+        <w:tc>
+          <w:tcPr>
+            <w:tcW w:w="1240" w:type="dxa"/>
+          </w:tcPr>
+          <w:p>
+            <w:pPr>
+              <w:jc w:val="center"/>
+              <w:rPr>
+                <w:rFonts w:eastAsia="Yu Mincho"/>
+              </w:rPr>
+            </w:pPr>
+            <w:r>
+              <w:rPr>
+                <w:rFonts w:eastAsia="Yu Mincho"/>
+              </w:rPr>
+              <w:t>100 €</w:t>
             </w:r>
           </w:p>
         </w:tc>
@@ -1045,53 +1419,134 @@
       <w:tr>
         <w:tc>
           <w:tcPr>
-            <w:tcW w:w="2265" w:type="dxa"/>
+            <w:tcW w:w="1394" w:type="dxa"/>
           </w:tcPr>
           <w:p>
             <w:pPr>
               <w:jc w:val="center"/>
+              <w:rPr>
+                <w:rFonts w:eastAsia="Yu Mincho"/>
+              </w:rPr>
             </w:pPr>
             <w:r>
-              <w:t>X2</w:t>
+              <w:rPr>
+                <w:rFonts w:eastAsia="Yu Mincho"/>
+              </w:rPr>
+              <w:t>Heures</w:t>
             </w:r>
           </w:p>
         </w:tc>
         <w:tc>
           <w:tcPr>
-            <w:tcW w:w="2265" w:type="dxa"/>
+            <w:tcW w:w="1286" w:type="dxa"/>
           </w:tcPr>
           <w:p>
             <w:pPr>
               <w:jc w:val="center"/>
+              <w:rPr>
+                <w:rFonts w:eastAsia="Yu Mincho"/>
+              </w:rPr>
             </w:pPr>
             <w:r>
-              <w:t>700</w:t>
+              <w:rPr>
+                <w:rFonts w:eastAsia="Yu Mincho"/>
+              </w:rPr>
+              <w:t>9h</w:t>
             </w:r>
           </w:p>
         </w:tc>
         <w:tc>
           <w:tcPr>
-            <w:tcW w:w="2266" w:type="dxa"/>
+            <w:tcW w:w="1285" w:type="dxa"/>
           </w:tcPr>
           <w:p>
             <w:pPr>
               <w:jc w:val="center"/>
+              <w:rPr>
+                <w:rFonts w:eastAsia="Yu Mincho"/>
+              </w:rPr>
             </w:pPr>
             <w:r>
-              <w:t>2</w:t>
+              <w:rPr>
+                <w:rFonts w:eastAsia="Yu Mincho"/>
+              </w:rPr>
+              <w:t>2h</w:t>
             </w:r>
           </w:p>
         </w:tc>
         <w:tc>
           <w:tcPr>
-            <w:tcW w:w="2266" w:type="dxa"/>
+            <w:tcW w:w="1285" w:type="dxa"/>
           </w:tcPr>
           <w:p>
             <w:pPr>
               <w:jc w:val="center"/>
+              <w:rPr>
+                <w:rFonts w:eastAsia="Yu Mincho"/>
+              </w:rPr>
             </w:pPr>
             <w:r>
-              <w:t>350</w:t>
+              <w:rPr>
+                <w:rFonts w:eastAsia="Yu Mincho"/>
+              </w:rPr>
+              <w:t>3h</w:t>
+            </w:r>
+          </w:p>
+        </w:tc>
+        <w:tc>
+          <w:tcPr>
+            <w:tcW w:w="1286" w:type="dxa"/>
+          </w:tcPr>
+          <w:p>
+            <w:pPr>
+              <w:jc w:val="center"/>
+              <w:rPr>
+                <w:rFonts w:eastAsia="Yu Mincho"/>
+              </w:rPr>
+            </w:pPr>
+            <w:r>
+              <w:rPr>
+                <w:rFonts w:eastAsia="Yu Mincho"/>
+              </w:rPr>
+              <w:t>13h</w:t>
+            </w:r>
+          </w:p>
+        </w:tc>
+        <w:tc>
+          <w:tcPr>
+            <w:tcW w:w="1286" w:type="dxa"/>
+          </w:tcPr>
+          <w:p>
+            <w:pPr>
+              <w:jc w:val="center"/>
+              <w:rPr>
+                <w:rFonts w:eastAsia="Yu Mincho"/>
+              </w:rPr>
+            </w:pPr>
+            <w:r>
+              <w:rPr>
+                <w:rFonts w:eastAsia="Yu Mincho"/>
+              </w:rPr>
+              <w:t>6h</w:t>
+            </w:r>
+          </w:p>
+        </w:tc>
+        <w:tc>
+          <w:tcPr>
+            <w:tcW w:w="1240" w:type="dxa"/>
+          </w:tcPr>
+          <w:p>
+            <w:pPr>
+              <w:jc w:val="center"/>
+              <w:rPr>
+                <w:rFonts w:eastAsia="Yu Mincho"/>
+              </w:rPr>
+            </w:pPr>
+            <w:r>
+              <w:rPr>
+                <w:rFonts w:eastAsia="Yu Mincho"/>
+              </w:rPr>
+              <w:t>5h</w:t>
             </w:r>
           </w:p>
         </w:tc>
@@ -1099,244 +1554,369 @@
       <w:tr>
         <w:tc>
           <w:tcPr>
-            <w:tcW w:w="2265" w:type="dxa"/>
+            <w:tcW w:w="1394" w:type="dxa"/>
           </w:tcPr>
           <w:p>
             <w:pPr>
               <w:jc w:val="center"/>
+              <w:rPr>
+                <w:rFonts w:eastAsia="Yu Mincho"/>
+              </w:rPr>
             </w:pPr>
             <w:r>
-              <w:t>X3</w:t>
+              <w:rPr>
+                <w:rFonts w:eastAsia="Yu Mincho"/>
+              </w:rPr>
+              <w:t>Ratio</w:t>
             </w:r>
           </w:p>
         </w:tc>
         <w:tc>
           <w:tcPr>
-            <w:tcW w:w="2265" w:type="dxa"/>
+            <w:tcW w:w="1286" w:type="dxa"/>
           </w:tcPr>
           <w:p>
             <w:pPr>
               <w:jc w:val="center"/>
+              <w:rPr>
+                <w:rFonts w:eastAsia="Yu Mincho"/>
+              </w:rPr>
             </w:pPr>
             <w:r>
-              <w:t>350</w:t>
+              <w:rPr>
+                <w:rFonts w:eastAsia="Yu Mincho"/>
+              </w:rPr>
+              <w:t>50</w:t>
             </w:r>
           </w:p>
         </w:tc>
         <w:tc>
           <w:tcPr>
-            <w:tcW w:w="2266" w:type="dxa"/>
+            <w:tcW w:w="1285" w:type="dxa"/>
           </w:tcPr>
           <w:p>
             <w:pPr>
               <w:jc w:val="center"/>
+              <w:rPr>
+                <w:rFonts w:eastAsia="Yu Mincho"/>
+              </w:rPr>
             </w:pPr>
             <w:r>
-              <w:t>3</w:t>
+              <w:rPr>
+                <w:rFonts w:eastAsia="Yu Mincho"/>
+              </w:rPr>
+              <w:t>350</w:t>
             </w:r>
           </w:p>
         </w:tc>
         <w:tc>
           <w:tcPr>
-            <w:tcW w:w="2266" w:type="dxa"/>
+            <w:tcW w:w="1285" w:type="dxa"/>
           </w:tcPr>
           <w:p>
             <w:pPr>
               <w:jc w:val="center"/>
+              <w:rPr>
+                <w:rFonts w:eastAsia="Yu Mincho"/>
+              </w:rPr>
             </w:pPr>
             <w:r>
               <w:rPr>
-                <w:rFonts w:cstheme="minorHAnsi"/>
-              </w:rPr>
-              <w:t>≈</w:t>
-            </w:r>
-            <w:r>
-              <w:t xml:space="preserve"> 116.7</w:t>
+                <w:rFonts w:eastAsia="Yu Mincho"/>
+              </w:rPr>
+              <w:t>116.67</w:t>
             </w:r>
           </w:p>
         </w:tc>
-      </w:tr>
-      <w:tr>
         <w:tc>
           <w:tcPr>
-            <w:tcW w:w="2265" w:type="dxa"/>
+            <w:tcW w:w="1286" w:type="dxa"/>
           </w:tcPr>
           <w:p>
             <w:pPr>
               <w:jc w:val="center"/>
+              <w:rPr>
+                <w:rFonts w:eastAsia="Yu Mincho"/>
+              </w:rPr>
             </w:pPr>
             <w:r>
-              <w:t>X4</w:t>
+              <w:rPr>
+                <w:rFonts w:eastAsia="Yu Mincho"/>
+              </w:rPr>
+              <w:t>38.4</w:t>
             </w:r>
           </w:p>
         </w:tc>
         <w:tc>
           <w:tcPr>
-            <w:tcW w:w="2265" w:type="dxa"/>
+            <w:tcW w:w="1286" w:type="dxa"/>
           </w:tcPr>
           <w:p>
             <w:pPr>
               <w:jc w:val="center"/>
+              <w:rPr>
+                <w:rFonts w:eastAsia="Yu Mincho"/>
+              </w:rPr>
             </w:pPr>
             <w:r>
-              <w:t>500</w:t>
+              <w:rPr>
+                <w:rFonts w:eastAsia="Yu Mincho"/>
+              </w:rPr>
+              <w:t>75</w:t>
             </w:r>
           </w:p>
         </w:tc>
         <w:tc>
           <w:tcPr>
-            <w:tcW w:w="2266" w:type="dxa"/>
+            <w:tcW w:w="1240" w:type="dxa"/>
           </w:tcPr>
           <w:p>
             <w:pPr>
               <w:jc w:val="center"/>
+              <w:rPr>
+                <w:rFonts w:eastAsia="Yu Mincho"/>
+              </w:rPr>
             </w:pPr>
             <w:r>
-              <w:t>13</w:t>
-            </w:r>
-          </w:p>
-        </w:tc>
-        <w:tc>
-          <w:tcPr>
-            <w:tcW w:w="2266" w:type="dxa"/>
-          </w:tcPr>
-          <w:p>
-            <w:pPr>
-              <w:jc w:val="center"/>
-            </w:pPr>
-            <w:r>
-              <w:rPr>
-                <w:rFonts w:cstheme="minorHAnsi"/>
-              </w:rPr>
-              <w:t>≈ 38.4</w:t>
-            </w:r>
-          </w:p>
-        </w:tc>
-      </w:tr>
-      <w:tr>
-        <w:tc>
-          <w:tcPr>
-            <w:tcW w:w="2265" w:type="dxa"/>
-          </w:tcPr>
-          <w:p>
-            <w:pPr>
-              <w:jc w:val="center"/>
-            </w:pPr>
-            <w:r>
-              <w:t>X5</w:t>
-            </w:r>
-          </w:p>
-        </w:tc>
-        <w:tc>
-          <w:tcPr>
-            <w:tcW w:w="2265" w:type="dxa"/>
-          </w:tcPr>
-          <w:p>
-            <w:pPr>
-              <w:jc w:val="center"/>
-            </w:pPr>
-            <w:r>
-              <w:t>450</w:t>
-            </w:r>
-          </w:p>
-        </w:tc>
-        <w:tc>
-          <w:tcPr>
-            <w:tcW w:w="2266" w:type="dxa"/>
-          </w:tcPr>
-          <w:p>
-            <w:pPr>
-              <w:jc w:val="center"/>
-            </w:pPr>
-            <w:r>
-              <w:t>6</w:t>
-            </w:r>
-          </w:p>
-        </w:tc>
-        <w:tc>
-          <w:tcPr>
-            <w:tcW w:w="2266" w:type="dxa"/>
-          </w:tcPr>
-          <w:p>
-            <w:pPr>
-              <w:jc w:val="center"/>
-            </w:pPr>
-            <w:r>
-              <w:t>75</w:t>
-            </w:r>
-          </w:p>
-        </w:tc>
-      </w:tr>
-      <w:tr>
-        <w:tc>
-          <w:tcPr>
-            <w:tcW w:w="2265" w:type="dxa"/>
-          </w:tcPr>
-          <w:p>
-            <w:pPr>
-              <w:jc w:val="center"/>
-            </w:pPr>
-            <w:r>
-              <w:t>X6</w:t>
-            </w:r>
-          </w:p>
-        </w:tc>
-        <w:tc>
-          <w:tcPr>
-            <w:tcW w:w="2265" w:type="dxa"/>
-          </w:tcPr>
-          <w:p>
-            <w:pPr>
-              <w:jc w:val="center"/>
-            </w:pPr>
-            <w:r>
-              <w:t>100</w:t>
-            </w:r>
-          </w:p>
-        </w:tc>
-        <w:tc>
-          <w:tcPr>
-            <w:tcW w:w="2266" w:type="dxa"/>
-          </w:tcPr>
-          <w:p>
-            <w:pPr>
-              <w:jc w:val="center"/>
-            </w:pPr>
-            <w:r>
-              <w:t>5</w:t>
-            </w:r>
-          </w:p>
-        </w:tc>
-        <w:tc>
-          <w:tcPr>
-            <w:tcW w:w="2266" w:type="dxa"/>
-          </w:tcPr>
-          <w:p>
-            <w:pPr>
-              <w:jc w:val="center"/>
-            </w:pPr>
-            <w:r>
+              <w:rPr>
+                <w:rFonts w:eastAsia="Yu Mincho"/>
+              </w:rPr>
               <w:t>20</w:t>
             </w:r>
           </w:p>
         </w:tc>
       </w:tr>
     </w:tbl>
-    <w:p/>
-    <w:p>
-      <w:r>
-        <w:t>On obtient :</w:t>
-      </w:r>
-    </w:p>
-    <w:p>
-      <w:r>
+    <w:p>
+      <w:pPr>
+        <w:rPr>
+          <w:rFonts w:eastAsia="Yu Mincho"/>
+        </w:rPr>
+      </w:pPr>
+    </w:p>
+    <w:p>
+      <w:pPr>
+        <w:rPr>
+          <w:rFonts w:eastAsia="Yu Mincho"/>
+        </w:rPr>
+      </w:pPr>
+      <w:r>
+        <w:rPr>
+          <w:rFonts w:eastAsia="Yu Mincho"/>
+          <w:u w:val="single"/>
+        </w:rPr>
+        <w:t>Ordre des variables</w:t>
+      </w:r>
+      <w:r>
+        <w:rPr>
+          <w:rFonts w:eastAsia="Yu Mincho"/>
+        </w:rPr>
+        <w:t> :</w:t>
+      </w:r>
+    </w:p>
+    <w:p>
+      <w:pPr>
+        <w:rPr>
+          <w:rFonts w:eastAsia="Yu Mincho"/>
+        </w:rPr>
+      </w:pPr>
+      <w:r>
+        <w:rPr>
+          <w:rFonts w:eastAsia="Yu Mincho"/>
+        </w:rPr>
         <w:tab/>
+      </w:r>
+      <w:r>
+        <w:rPr>
+          <w:rFonts w:eastAsia="Yu Mincho"/>
+        </w:rPr>
         <w:t>X6 – X4 – X1 – X5 – X3 – X2</w:t>
       </w:r>
     </w:p>
     <w:p>
-      <w:r>
-        <w:t>On possède 1000€ :</w:t>
+      <w:pPr>
+        <w:rPr>
+          <w:rFonts w:eastAsia="Yu Mincho"/>
+        </w:rPr>
+      </w:pPr>
+      <w:r>
+        <w:rPr>
+          <w:rFonts w:eastAsia="Yu Mincho"/>
+          <w:u w:val="single"/>
+        </w:rPr>
+        <w:t>Valeurs des variables</w:t>
+      </w:r>
+      <w:r>
+        <w:rPr>
+          <w:rFonts w:eastAsia="Yu Mincho"/>
+        </w:rPr>
+        <w:t> :</w:t>
+      </w:r>
+    </w:p>
+    <w:p>
+      <w:pPr>
+        <w:rPr>
+          <w:rFonts w:eastAsia="Yu Mincho"/>
+        </w:rPr>
+      </w:pPr>
+      <w:r>
+        <w:rPr>
+          <w:rFonts w:eastAsia="Yu Mincho"/>
+        </w:rPr>
+        <w:tab/>
+      </w:r>
+      <w:r>
+        <w:rPr>
+          <w:rFonts w:eastAsia="Yu Mincho"/>
+        </w:rPr>
+        <w:t>X6 = 1, prix = 100 et heures = 5</w:t>
+      </w:r>
+    </w:p>
+    <w:p>
+      <w:pPr>
+        <w:rPr>
+          <w:rFonts w:eastAsia="Yu Mincho"/>
+        </w:rPr>
+      </w:pPr>
+      <w:r>
+        <w:rPr>
+          <w:rFonts w:eastAsia="Yu Mincho"/>
+        </w:rPr>
+        <w:tab/>
+        <w:t>X4 = 1, prix = 600 et heures = 18</w:t>
+      </w:r>
+    </w:p>
+    <w:p>
+      <w:pPr>
+        <w:rPr>
+          <w:rFonts w:eastAsia="Yu Mincho"/>
+        </w:rPr>
+      </w:pPr>
+      <w:r>
+        <w:rPr>
+          <w:rFonts w:eastAsia="Yu Mincho"/>
+        </w:rPr>
+        <w:tab/>
+        <w:t>X</w:t>
+      </w:r>
+      <w:r>
+        <w:rPr>
+          <w:rFonts w:eastAsia="Yu Mincho"/>
+        </w:rPr>
+        <w:t>1</w:t>
+      </w:r>
+      <w:r>
+        <w:rPr>
+          <w:rFonts w:eastAsia="Yu Mincho"/>
+        </w:rPr>
+        <w:t xml:space="preserve"> = </w:t>
+      </w:r>
+      <w:r>
+        <w:rPr>
+          <w:rFonts w:eastAsia="Yu Mincho"/>
+        </w:rPr>
+        <w:t>0.8889, prix = 1000 et heures = 26</w:t>
+      </w:r>
+    </w:p>
+    <w:p>
+      <w:pPr>
+        <w:rPr>
+          <w:rFonts w:eastAsia="Yu Mincho"/>
+        </w:rPr>
+      </w:pPr>
+      <w:r>
+        <w:rPr>
+          <w:rFonts w:eastAsia="Yu Mincho"/>
+          <w:u w:val="single"/>
+        </w:rPr>
+        <w:t>Objectif</w:t>
+      </w:r>
+      <w:r>
+        <w:rPr>
+          <w:rFonts w:eastAsia="Yu Mincho"/>
+        </w:rPr>
+        <w:t xml:space="preserve"> = 26 heures avec (0.8889, 0, 0, 1, 0, 1)</w:t>
+      </w:r>
+    </w:p>
+    <w:p>
+      <w:pPr>
+        <w:rPr>
+          <w:rFonts w:eastAsia="Yu Mincho"/>
+        </w:rPr>
+      </w:pPr>
+    </w:p>
+    <w:p>
+      <w:pPr>
+        <w:rPr>
+          <w:b/>
+          <w:sz w:val="24"/>
+        </w:rPr>
+      </w:pPr>
+      <w:r>
+        <w:rPr>
+          <w:b/>
+          <w:sz w:val="24"/>
+        </w:rPr>
+        <w:t>Question n°3 :</w:t>
+      </w:r>
+    </w:p>
+    <w:p>
+      <w:pPr>
+        <w:jc w:val="both"/>
+      </w:pPr>
+      <w:r>
+        <w:t>Dans le problème posé, nous cherchons à maximiser le nombre d’heures de sport auxquelles Paul peut assister tout en minimisant le coût total.</w:t>
+      </w:r>
+      <w:r>
+        <w:t xml:space="preserve"> </w:t>
+      </w:r>
+      <w:r>
+        <w:t xml:space="preserve">Dans la troisième heuristique, on cherche dans l’ordre croissant du ratio </w:t>
+      </w:r>
+      <w:r>
+        <w:t>Prix / Heures, on cherche donc d’abord :</w:t>
+      </w:r>
+    </w:p>
+    <w:p>
+      <w:r>
+        <w:tab/>
+        <w:t>Min (Prix / Heures)</w:t>
+      </w:r>
+    </w:p>
+    <w:p>
+      <w:pPr>
+        <w:jc w:val="both"/>
+      </w:pPr>
+      <w:r>
+        <w:t xml:space="preserve">Or, on peut remarquer que plus le prix est petit, plus le ratio sera également petit. De plus, plus le nombre d’heures est grand, plus le ratio est petit. Donc chercher </w:t>
+      </w:r>
+      <w:proofErr w:type="gramStart"/>
+      <w:r>
+        <w:t>Min(</w:t>
+      </w:r>
+      <w:proofErr w:type="gramEnd"/>
+      <w:r>
+        <w:t>Prix / Heures) revient à minimiser le prix, tout en maximisant le nombre d’heures.</w:t>
+      </w:r>
+    </w:p>
+    <w:p>
+      <w:pPr>
+        <w:jc w:val="both"/>
+      </w:pPr>
+      <w:r>
+        <w:t>C’est pourquoi la troisième heuristique permet de récupérer un résultat optimal</w:t>
+      </w:r>
+      <w:r>
+        <w:t xml:space="preserve"> pour le problème relaxé</w:t>
+      </w:r>
+      <w:r>
+        <w:t>.</w:t>
+      </w:r>
+    </w:p>
+    <w:p>
+      <w:r>
+        <w:lastRenderedPageBreak/>
+        <w:t>Les deux autres heuristiques ne sont pas optimales :</w:t>
       </w:r>
     </w:p>
     <w:p>
@@ -1348,28 +1928,24 @@
         </w:numPr>
       </w:pPr>
       <w:r>
-        <w:t xml:space="preserve">On prend </w:t>
-      </w:r>
-      <w:r>
-        <w:t>X6</w:t>
-      </w:r>
-      <w:r>
-        <w:t>, soit la natation</w:t>
-      </w:r>
-      <w:r>
-        <w:t xml:space="preserve">, ce qui nous fait : 1000 – </w:t>
-      </w:r>
-      <w:r>
-        <w:t>100</w:t>
-      </w:r>
-      <w:r>
-        <w:t xml:space="preserve"> = </w:t>
-      </w:r>
-      <w:r>
-        <w:t>900</w:t>
-      </w:r>
-      <w:r>
-        <w:t>€</w:t>
+        <w:rPr>
+          <w:b/>
+          <w:u w:val="single"/>
+        </w:rPr>
+        <w:t>Première heuristique</w:t>
+      </w:r>
+      <w:r>
+        <w:t> : Ordre croissant des prix des packs</w:t>
+      </w:r>
+    </w:p>
+    <w:p>
+      <w:r>
+        <w:t xml:space="preserve">Contre-exemple : </w:t>
+      </w:r>
+    </w:p>
+    <w:p>
+      <w:r>
+        <w:t>Soit les données suivantes :</w:t>
       </w:r>
     </w:p>
     <w:p>
@@ -1381,37 +1957,17 @@
         </w:numPr>
       </w:pPr>
       <w:r>
-        <w:t xml:space="preserve">On prend </w:t>
-      </w:r>
-      <w:r>
-        <w:t>X4</w:t>
-      </w:r>
-      <w:r>
-        <w:t xml:space="preserve">, soit le </w:t>
-      </w:r>
-      <w:r>
-        <w:t>football</w:t>
-      </w:r>
-      <w:r>
-        <w:t xml:space="preserve">, ce qui nous fait : </w:t>
-      </w:r>
-      <w:r>
-        <w:t>900</w:t>
-      </w:r>
-      <w:r>
-        <w:t xml:space="preserve"> – </w:t>
-      </w:r>
-      <w:r>
-        <w:t>500</w:t>
-      </w:r>
-      <w:r>
-        <w:t xml:space="preserve">= </w:t>
-      </w:r>
-      <w:r>
-        <w:t>400</w:t>
-      </w:r>
-      <w:r>
-        <w:t>€</w:t>
+        <w:t xml:space="preserve">Athlétisme </w:t>
+      </w:r>
+      <w:r>
+        <w:sym w:font="Wingdings" w:char="F0E0"/>
+      </w:r>
+      <w:r>
+        <w:t xml:space="preserve"> 500€ pour 1h</w:t>
+      </w:r>
+      <w:r>
+        <w:tab/>
+        <w:t>(X1)</w:t>
       </w:r>
     </w:p>
     <w:p>
@@ -1423,82 +1979,502 @@
         </w:numPr>
       </w:pPr>
       <w:r>
-        <w:t xml:space="preserve">On regarde ensuite </w:t>
-      </w:r>
-      <w:r>
-        <w:t>X1</w:t>
-      </w:r>
-      <w:r>
-        <w:t>, on remarque qu’on ne peut pas le prendre. (</w:t>
-      </w:r>
-      <w:r>
-        <w:t>400</w:t>
-      </w:r>
-      <w:r>
-        <w:t xml:space="preserve"> – 450 = -</w:t>
-      </w:r>
-      <w:r>
-        <w:t>50</w:t>
-      </w:r>
-      <w:r>
-        <w:t>€)</w:t>
-      </w:r>
-    </w:p>
-    <w:p>
-      <w:r>
-        <w:t>On obtient donc la solution suivante :</w:t>
-      </w:r>
-    </w:p>
-    <w:p>
-      <w:proofErr w:type="gramStart"/>
-      <w:r>
-        <w:t>{</w:t>
-      </w:r>
-      <w:r>
-        <w:t xml:space="preserve"> X</w:t>
-      </w:r>
-      <w:proofErr w:type="gramEnd"/>
-      <w:r>
-        <w:t>1 = 0</w:t>
-      </w:r>
-      <w:r>
-        <w:t>,</w:t>
-      </w:r>
-      <w:r>
-        <w:t xml:space="preserve"> X2 = 0, X3 = 0</w:t>
-      </w:r>
-      <w:r>
-        <w:t xml:space="preserve">, X4 = 1, X5 = 0, X6 = </w:t>
-      </w:r>
-      <w:r>
-        <w:t>1</w:t>
-      </w:r>
-      <w:r>
-        <w:t xml:space="preserve"> }</w:t>
+        <w:t xml:space="preserve">Basket </w:t>
+      </w:r>
+      <w:r>
+        <w:sym w:font="Wingdings" w:char="F0E0"/>
+      </w:r>
+      <w:r>
+        <w:t xml:space="preserve"> 500€ pour 1h</w:t>
+      </w:r>
+      <w:r>
+        <w:tab/>
+      </w:r>
+      <w:r>
+        <w:tab/>
+        <w:t>(X2)</w:t>
+      </w:r>
+    </w:p>
+    <w:p>
+      <w:pPr>
+        <w:pStyle w:val="Paragraphedeliste"/>
+        <w:numPr>
+          <w:ilvl w:val="0"/>
+          <w:numId w:val="2"/>
+        </w:numPr>
+      </w:pPr>
+      <w:r>
+        <w:t xml:space="preserve">Cyclisme </w:t>
+      </w:r>
+      <w:r>
+        <w:sym w:font="Wingdings" w:char="F0E0"/>
+      </w:r>
+      <w:r>
+        <w:t xml:space="preserve"> </w:t>
+      </w:r>
+      <w:r>
+        <w:t>1000</w:t>
+      </w:r>
+      <w:r>
+        <w:t>€ pour 5000h</w:t>
+      </w:r>
+      <w:r>
+        <w:tab/>
+        <w:t>(X3)</w:t>
+      </w:r>
+    </w:p>
+    <w:p>
+      <w:pPr>
+        <w:pStyle w:val="Paragraphedeliste"/>
+        <w:numPr>
+          <w:ilvl w:val="0"/>
+          <w:numId w:val="2"/>
+        </w:numPr>
+      </w:pPr>
+      <w:r>
+        <w:t xml:space="preserve">Football </w:t>
+      </w:r>
+      <w:r>
+        <w:sym w:font="Wingdings" w:char="F0E0"/>
+      </w:r>
+      <w:r>
+        <w:t xml:space="preserve"> 500€ pour 1h</w:t>
+      </w:r>
+      <w:r>
+        <w:tab/>
+        <w:t>(X4)</w:t>
+      </w:r>
+    </w:p>
+    <w:p>
+      <w:pPr>
+        <w:pStyle w:val="Paragraphedeliste"/>
+        <w:numPr>
+          <w:ilvl w:val="0"/>
+          <w:numId w:val="2"/>
+        </w:numPr>
+      </w:pPr>
+      <w:r>
+        <w:t xml:space="preserve">Judo </w:t>
+      </w:r>
+      <w:r>
+        <w:sym w:font="Wingdings" w:char="F0E0"/>
+      </w:r>
+      <w:r>
+        <w:t xml:space="preserve"> 500€ pour 1h</w:t>
+      </w:r>
+      <w:r>
+        <w:tab/>
+      </w:r>
+      <w:r>
+        <w:tab/>
+        <w:t>(X5)</w:t>
+      </w:r>
+    </w:p>
+    <w:p>
+      <w:pPr>
+        <w:pStyle w:val="Paragraphedeliste"/>
+        <w:numPr>
+          <w:ilvl w:val="0"/>
+          <w:numId w:val="2"/>
+        </w:numPr>
+      </w:pPr>
+      <w:r>
+        <w:t xml:space="preserve">Natation </w:t>
+      </w:r>
+      <w:r>
+        <w:sym w:font="Wingdings" w:char="F0E0"/>
+      </w:r>
+      <w:r>
+        <w:t xml:space="preserve"> 500€ pour 1h</w:t>
+      </w:r>
+      <w:r>
+        <w:tab/>
+        <w:t>(X6)</w:t>
       </w:r>
     </w:p>
     <w:p/>
     <w:p>
       <w:r>
-        <w:t>Avec 13 + 5 = 18</w:t>
-      </w:r>
-      <w:r>
-        <w:t xml:space="preserve"> heures</w:t>
-      </w:r>
-    </w:p>
-    <w:p>
+        <w:t>Avec cette heuristique, cela nous donne :</w:t>
+      </w:r>
+    </w:p>
+    <w:p>
+      <w:r>
+        <w:tab/>
+        <w:t xml:space="preserve">X1 = </w:t>
+      </w:r>
+      <w:r>
+        <w:t>1, avec 500€ pour 1h</w:t>
+      </w:r>
+    </w:p>
+    <w:p>
+      <w:r>
+        <w:tab/>
+        <w:t>X2 = 1, avec 500€ pour 1h</w:t>
+      </w:r>
+    </w:p>
+    <w:p>
+      <w:r>
+        <w:t>Puis X3, X4, X5, X6 à 0.</w:t>
+      </w:r>
+    </w:p>
+    <w:p>
+      <w:r>
+        <w:t xml:space="preserve">L’objectif serait alors de 2 heures. </w:t>
+      </w:r>
+    </w:p>
+    <w:p>
+      <w:r>
+        <w:t>Supposons</w:t>
+      </w:r>
+      <w:r>
+        <w:t> que la première heuristique soit la plus optimale.</w:t>
+      </w:r>
+      <w:r>
+        <w:t xml:space="preserve"> </w:t>
+      </w:r>
+    </w:p>
+    <w:p>
+      <w:r>
+        <w:t>Il y a alors une contradiction,</w:t>
+      </w:r>
+      <w:r>
+        <w:t xml:space="preserve"> en effet, si X3 était égal à 1, le nombre d’heures serait à 5000 heures</w:t>
+      </w:r>
+      <w:r>
+        <w:t xml:space="preserve"> ce qui est plus grand que 2h</w:t>
+      </w:r>
+      <w:r>
+        <w:t>.</w:t>
+      </w:r>
+    </w:p>
+    <w:p>
+      <w:r>
+        <w:t>Donc la première heuristique n’est pas optimale.</w:t>
+      </w:r>
+    </w:p>
+    <w:p/>
+    <w:p>
+      <w:pPr>
+        <w:pStyle w:val="Paragraphedeliste"/>
+        <w:numPr>
+          <w:ilvl w:val="0"/>
+          <w:numId w:val="2"/>
+        </w:numPr>
+      </w:pPr>
+      <w:bookmarkStart w:id="1" w:name="_GoBack"/>
       <w:r>
         <w:rPr>
           <w:b/>
-        </w:rPr>
+          <w:u w:val="single"/>
+        </w:rPr>
+        <w:t>Deuxième heuristique</w:t>
+      </w:r>
+      <w:r>
+        <w:t> </w:t>
+      </w:r>
+      <w:bookmarkEnd w:id="1"/>
+      <w:r>
+        <w:t>: Ordre décroissant du nombre d’heures par packs</w:t>
+      </w:r>
+    </w:p>
+    <w:p>
+      <w:r>
+        <w:t xml:space="preserve">Contre-exemple : </w:t>
+      </w:r>
+    </w:p>
+    <w:p>
+      <w:r>
+        <w:t>Soit les données suivantes :</w:t>
+      </w:r>
+    </w:p>
+    <w:p>
+      <w:pPr>
+        <w:pStyle w:val="Paragraphedeliste"/>
+        <w:numPr>
+          <w:ilvl w:val="0"/>
+          <w:numId w:val="2"/>
+        </w:numPr>
+      </w:pPr>
+      <w:r>
+        <w:t xml:space="preserve">Athlétisme </w:t>
+      </w:r>
+      <w:r>
+        <w:sym w:font="Wingdings" w:char="F0E0"/>
+      </w:r>
+      <w:r>
+        <w:t xml:space="preserve"> </w:t>
+      </w:r>
+      <w:r>
+        <w:t>2</w:t>
+      </w:r>
+      <w:r>
+        <w:t xml:space="preserve">00€ pour </w:t>
+      </w:r>
+      <w:r>
+        <w:t>10</w:t>
+      </w:r>
+      <w:r>
+        <w:t>h</w:t>
+      </w:r>
+      <w:r>
+        <w:tab/>
+        <w:t>(X1)</w:t>
+      </w:r>
+    </w:p>
+    <w:p>
+      <w:pPr>
+        <w:pStyle w:val="Paragraphedeliste"/>
+        <w:numPr>
+          <w:ilvl w:val="0"/>
+          <w:numId w:val="2"/>
+        </w:numPr>
+      </w:pPr>
+      <w:r>
+        <w:t xml:space="preserve">Basket </w:t>
+      </w:r>
+      <w:r>
+        <w:sym w:font="Wingdings" w:char="F0E0"/>
+      </w:r>
+      <w:r>
+        <w:t xml:space="preserve"> </w:t>
+      </w:r>
+      <w:r>
+        <w:t>2</w:t>
+      </w:r>
+      <w:r>
+        <w:t>00€ pour 1</w:t>
+      </w:r>
+      <w:r>
+        <w:t>0</w:t>
+      </w:r>
+      <w:r>
+        <w:t>h</w:t>
+      </w:r>
+      <w:r>
+        <w:tab/>
+        <w:t>(X2)</w:t>
+      </w:r>
+    </w:p>
+    <w:p>
+      <w:pPr>
+        <w:pStyle w:val="Paragraphedeliste"/>
+        <w:numPr>
+          <w:ilvl w:val="0"/>
+          <w:numId w:val="2"/>
+        </w:numPr>
+      </w:pPr>
+      <w:r>
+        <w:t xml:space="preserve">Cyclisme </w:t>
+      </w:r>
+      <w:r>
+        <w:sym w:font="Wingdings" w:char="F0E0"/>
+      </w:r>
+      <w:r>
+        <w:t xml:space="preserve"> 1000€ pour </w:t>
+      </w:r>
+      <w:r>
+        <w:t>20h</w:t>
+      </w:r>
+      <w:r>
+        <w:tab/>
+        <w:t>(X3)</w:t>
+      </w:r>
+    </w:p>
+    <w:p>
+      <w:pPr>
+        <w:pStyle w:val="Paragraphedeliste"/>
+        <w:numPr>
+          <w:ilvl w:val="0"/>
+          <w:numId w:val="2"/>
+        </w:numPr>
+      </w:pPr>
+      <w:r>
+        <w:t xml:space="preserve">Football </w:t>
+      </w:r>
+      <w:r>
+        <w:sym w:font="Wingdings" w:char="F0E0"/>
+      </w:r>
+      <w:r>
+        <w:t xml:space="preserve"> </w:t>
+      </w:r>
+      <w:r>
+        <w:t>2</w:t>
+      </w:r>
+      <w:r>
+        <w:t>00€ pour 1</w:t>
+      </w:r>
+      <w:r>
+        <w:t>0</w:t>
+      </w:r>
+      <w:r>
+        <w:t>h</w:t>
+      </w:r>
+      <w:r>
+        <w:tab/>
+        <w:t>(X4)</w:t>
+      </w:r>
+    </w:p>
+    <w:p>
+      <w:pPr>
+        <w:pStyle w:val="Paragraphedeliste"/>
+        <w:numPr>
+          <w:ilvl w:val="0"/>
+          <w:numId w:val="2"/>
+        </w:numPr>
+      </w:pPr>
+      <w:r>
+        <w:t xml:space="preserve">Judo </w:t>
+      </w:r>
+      <w:r>
+        <w:sym w:font="Wingdings" w:char="F0E0"/>
+      </w:r>
+      <w:r>
+        <w:t xml:space="preserve"> </w:t>
+      </w:r>
+      <w:r>
+        <w:t>2</w:t>
+      </w:r>
+      <w:r>
+        <w:t>00€ pour 1</w:t>
+      </w:r>
+      <w:r>
+        <w:t>0</w:t>
+      </w:r>
+      <w:r>
+        <w:t>h</w:t>
+      </w:r>
+      <w:r>
+        <w:tab/>
+      </w:r>
+      <w:r>
+        <w:tab/>
+        <w:t>(X5)</w:t>
+      </w:r>
+    </w:p>
+    <w:p>
+      <w:pPr>
+        <w:pStyle w:val="Paragraphedeliste"/>
+        <w:numPr>
+          <w:ilvl w:val="0"/>
+          <w:numId w:val="2"/>
+        </w:numPr>
+      </w:pPr>
+      <w:r>
+        <w:t xml:space="preserve">Natation </w:t>
+      </w:r>
+      <w:r>
+        <w:sym w:font="Wingdings" w:char="F0E0"/>
+      </w:r>
+      <w:r>
+        <w:t xml:space="preserve"> </w:t>
+      </w:r>
+      <w:r>
+        <w:t>2</w:t>
+      </w:r>
+      <w:r>
+        <w:t>00€ pour 1</w:t>
+      </w:r>
+      <w:r>
+        <w:t>0</w:t>
+      </w:r>
+      <w:r>
+        <w:t>h</w:t>
+      </w:r>
+      <w:r>
+        <w:tab/>
+        <w:t>(X6)</w:t>
+      </w:r>
+    </w:p>
+    <w:p/>
+    <w:p>
+      <w:r>
+        <w:t>Avec cette heuristique, cela nous donne :</w:t>
+      </w:r>
+    </w:p>
+    <w:p>
+      <w:r>
+        <w:tab/>
+        <w:t>X</w:t>
+      </w:r>
+      <w:r>
+        <w:t>3 = 1, avec 20h et 1000€</w:t>
+      </w:r>
+    </w:p>
+    <w:p>
+      <w:r>
+        <w:t>Puis X</w:t>
+      </w:r>
+      <w:r>
+        <w:t>1, X2</w:t>
+      </w:r>
+      <w:r>
+        <w:t>, X4, X5, X6 à 0.</w:t>
+      </w:r>
+    </w:p>
+    <w:p>
+      <w:r>
+        <w:t>L’objectif serait alors de 2</w:t>
+      </w:r>
+      <w:r>
+        <w:t>0</w:t>
+      </w:r>
+      <w:r>
+        <w:t xml:space="preserve"> heures. </w:t>
+      </w:r>
+    </w:p>
+    <w:p>
+      <w:r>
         <w:lastRenderedPageBreak/>
-        <w:t>Question n°3</w:t>
+        <w:t xml:space="preserve">Supposons que la </w:t>
+      </w:r>
+      <w:r>
+        <w:t>deuxième</w:t>
+      </w:r>
+      <w:r>
+        <w:t xml:space="preserve"> heuristique soit la plus optimale. </w:t>
+      </w:r>
+    </w:p>
+    <w:p>
+      <w:r>
+        <w:t>Il y a alors une contradiction, en effet</w:t>
+      </w:r>
+      <w:r>
+        <w:t>, on remarque qu’on peut prendre X1, X2, X4, X5, X6 à 1 et X3 à 0. On aurait alors 10 + 10 +10 + 10 +10 = 50 heures, ce qui est plus grand que 20 heures.</w:t>
+      </w:r>
+    </w:p>
+    <w:p>
+      <w:r>
+        <w:t>Donc la deuxième heuristique n’est pas optimale.</w:t>
+      </w:r>
+    </w:p>
+    <w:p>
+      <w:pPr>
+        <w:rPr>
+          <w:b/>
+        </w:rPr>
+      </w:pPr>
+    </w:p>
+    <w:p>
+      <w:pPr>
+        <w:ind w:firstLine="708"/>
+      </w:pPr>
+      <w:r>
+        <w:rPr>
+          <w:b/>
+        </w:rPr>
+        <w:t>Question n°</w:t>
+      </w:r>
+      <w:r>
+        <w:rPr>
+          <w:b/>
+        </w:rPr>
+        <w:t>4</w:t>
       </w:r>
       <w:r>
         <w:t> :</w:t>
       </w:r>
     </w:p>
-    <w:p/>
     <w:p/>
     <w:p>
       <w:pPr>
@@ -1571,6 +2547,7 @@
         <w:docPartUnique/>
       </w:docPartObj>
     </w:sdtPr>
+    <w:sdtEndPr/>
     <w:sdtContent>
       <w:p>
         <w:pPr>
@@ -1717,6 +2694,118 @@
     </w:lvl>
   </w:abstractNum>
   <w:abstractNum w:abstractNumId="1" w15:restartNumberingAfterBreak="0">
+    <w:nsid w:val="46381A72"/>
+    <w:multiLevelType w:val="hybridMultilevel"/>
+    <w:tmpl w:val="A408571E"/>
+    <w:lvl w:ilvl="0" w:tplc="624C8B12">
+      <w:numFmt w:val="bullet"/>
+      <w:lvlText w:val="-"/>
+      <w:lvlJc w:val="left"/>
+      <w:pPr>
+        <w:ind w:left="720" w:hanging="360"/>
+      </w:pPr>
+      <w:rPr>
+        <w:rFonts w:ascii="Calibri" w:eastAsia="MS Mincho" w:hAnsi="Calibri" w:cstheme="minorBidi" w:hint="default"/>
+      </w:rPr>
+    </w:lvl>
+    <w:lvl w:ilvl="1" w:tplc="040C0003">
+      <w:start w:val="1"/>
+      <w:numFmt w:val="bullet"/>
+      <w:lvlText w:val="o"/>
+      <w:lvlJc w:val="left"/>
+      <w:pPr>
+        <w:ind w:left="1440" w:hanging="360"/>
+      </w:pPr>
+      <w:rPr>
+        <w:rFonts w:ascii="Courier New" w:hAnsi="Courier New" w:cs="Courier New" w:hint="default"/>
+      </w:rPr>
+    </w:lvl>
+    <w:lvl w:ilvl="2" w:tplc="040C0005">
+      <w:start w:val="1"/>
+      <w:numFmt w:val="bullet"/>
+      <w:lvlText w:val=""/>
+      <w:lvlJc w:val="left"/>
+      <w:pPr>
+        <w:ind w:left="2160" w:hanging="360"/>
+      </w:pPr>
+      <w:rPr>
+        <w:rFonts w:ascii="Wingdings" w:hAnsi="Wingdings" w:hint="default"/>
+      </w:rPr>
+    </w:lvl>
+    <w:lvl w:ilvl="3" w:tplc="040C0001" w:tentative="1">
+      <w:start w:val="1"/>
+      <w:numFmt w:val="bullet"/>
+      <w:lvlText w:val=""/>
+      <w:lvlJc w:val="left"/>
+      <w:pPr>
+        <w:ind w:left="2880" w:hanging="360"/>
+      </w:pPr>
+      <w:rPr>
+        <w:rFonts w:ascii="Symbol" w:hAnsi="Symbol" w:hint="default"/>
+      </w:rPr>
+    </w:lvl>
+    <w:lvl w:ilvl="4" w:tplc="040C0003" w:tentative="1">
+      <w:start w:val="1"/>
+      <w:numFmt w:val="bullet"/>
+      <w:lvlText w:val="o"/>
+      <w:lvlJc w:val="left"/>
+      <w:pPr>
+        <w:ind w:left="3600" w:hanging="360"/>
+      </w:pPr>
+      <w:rPr>
+        <w:rFonts w:ascii="Courier New" w:hAnsi="Courier New" w:cs="Courier New" w:hint="default"/>
+      </w:rPr>
+    </w:lvl>
+    <w:lvl w:ilvl="5" w:tplc="040C0005" w:tentative="1">
+      <w:start w:val="1"/>
+      <w:numFmt w:val="bullet"/>
+      <w:lvlText w:val=""/>
+      <w:lvlJc w:val="left"/>
+      <w:pPr>
+        <w:ind w:left="4320" w:hanging="360"/>
+      </w:pPr>
+      <w:rPr>
+        <w:rFonts w:ascii="Wingdings" w:hAnsi="Wingdings" w:hint="default"/>
+      </w:rPr>
+    </w:lvl>
+    <w:lvl w:ilvl="6" w:tplc="040C0001" w:tentative="1">
+      <w:start w:val="1"/>
+      <w:numFmt w:val="bullet"/>
+      <w:lvlText w:val=""/>
+      <w:lvlJc w:val="left"/>
+      <w:pPr>
+        <w:ind w:left="5040" w:hanging="360"/>
+      </w:pPr>
+      <w:rPr>
+        <w:rFonts w:ascii="Symbol" w:hAnsi="Symbol" w:hint="default"/>
+      </w:rPr>
+    </w:lvl>
+    <w:lvl w:ilvl="7" w:tplc="040C0003" w:tentative="1">
+      <w:start w:val="1"/>
+      <w:numFmt w:val="bullet"/>
+      <w:lvlText w:val="o"/>
+      <w:lvlJc w:val="left"/>
+      <w:pPr>
+        <w:ind w:left="5760" w:hanging="360"/>
+      </w:pPr>
+      <w:rPr>
+        <w:rFonts w:ascii="Courier New" w:hAnsi="Courier New" w:cs="Courier New" w:hint="default"/>
+      </w:rPr>
+    </w:lvl>
+    <w:lvl w:ilvl="8" w:tplc="040C0005" w:tentative="1">
+      <w:start w:val="1"/>
+      <w:numFmt w:val="bullet"/>
+      <w:lvlText w:val=""/>
+      <w:lvlJc w:val="left"/>
+      <w:pPr>
+        <w:ind w:left="6480" w:hanging="360"/>
+      </w:pPr>
+      <w:rPr>
+        <w:rFonts w:ascii="Wingdings" w:hAnsi="Wingdings" w:hint="default"/>
+      </w:rPr>
+    </w:lvl>
+  </w:abstractNum>
+  <w:abstractNum w:abstractNumId="2" w15:restartNumberingAfterBreak="0">
     <w:nsid w:val="6BC0748B"/>
     <w:multiLevelType w:val="hybridMultilevel"/>
     <w:tmpl w:val="AE20B56C"/>
@@ -1833,6 +2922,9 @@
     <w:abstractNumId w:val="0"/>
   </w:num>
   <w:num w:numId="2">
+    <w:abstractNumId w:val="2"/>
+  </w:num>
+  <w:num w:numId="3">
     <w:abstractNumId w:val="1"/>
   </w:num>
 </w:numbering>
@@ -1855,7 +2947,7 @@
       </w:pPr>
     </w:pPrDefault>
   </w:docDefaults>
-  <w:latentStyles w:defLockedState="0" w:defUIPriority="99" w:defSemiHidden="0" w:defUnhideWhenUsed="0" w:defQFormat="0" w:count="375">
+  <w:latentStyles w:defLockedState="0" w:defUIPriority="99" w:defSemiHidden="0" w:defUnhideWhenUsed="0" w:defQFormat="0" w:count="376">
     <w:lsdException w:name="Normal" w:uiPriority="0" w:qFormat="1"/>
     <w:lsdException w:name="heading 1" w:uiPriority="9" w:qFormat="1"/>
     <w:lsdException w:name="heading 2" w:semiHidden="1" w:uiPriority="9" w:unhideWhenUsed="1" w:qFormat="1"/>
@@ -2004,11 +3096,11 @@
     <w:lsdException w:name="Table Elegant" w:semiHidden="1" w:unhideWhenUsed="1"/>
     <w:lsdException w:name="Table Professional" w:semiHidden="1" w:unhideWhenUsed="1"/>
     <w:lsdException w:name="Table Subtle 1" w:semiHidden="1" w:unhideWhenUsed="1"/>
+    <w:lsdException w:name="Table Subtle 2" w:semiHidden="1" w:unhideWhenUsed="1"/>
     <w:lsdException w:name="Table Web 1" w:semiHidden="1" w:unhideWhenUsed="1"/>
     <w:lsdException w:name="Table Web 2" w:semiHidden="1" w:unhideWhenUsed="1"/>
     <w:lsdException w:name="Balloon Text" w:semiHidden="1" w:unhideWhenUsed="1"/>
     <w:lsdException w:name="Table Grid" w:uiPriority="39"/>
-    <w:lsdException w:name="Table Theme" w:semiHidden="1" w:unhideWhenUsed="1"/>
     <w:lsdException w:name="Placeholder Text" w:semiHidden="1"/>
     <w:lsdException w:name="No Spacing" w:uiPriority="1" w:qFormat="1"/>
     <w:lsdException w:name="Light Shading" w:uiPriority="60"/>
@@ -2228,6 +3320,7 @@
     <w:lsdException w:name="Smart Hyperlink" w:semiHidden="1" w:unhideWhenUsed="1"/>
     <w:lsdException w:name="Hashtag" w:semiHidden="1" w:unhideWhenUsed="1"/>
     <w:lsdException w:name="Unresolved Mention" w:semiHidden="1" w:unhideWhenUsed="1"/>
+    <w:lsdException w:name="Smart Link" w:semiHidden="1" w:unhideWhenUsed="1"/>
   </w:latentStyles>
   <w:style w:type="paragraph" w:default="1" w:styleId="Normal">
     <w:name w:val="Normal"/>
@@ -2846,7 +3939,7 @@
 </file>
 
 <file path=customXml/itemProps1.xml><?xml version="1.0" encoding="utf-8"?>
-<ds:datastoreItem xmlns:ds="http://schemas.openxmlformats.org/officeDocument/2006/customXml" ds:itemID="{C0E46662-C995-49FD-A5C5-AD38E4058799}">
+<ds:datastoreItem xmlns:ds="http://schemas.openxmlformats.org/officeDocument/2006/customXml" ds:itemID="{E75255B9-72A8-42F8-9F87-9AE9E210ACC1}">
   <ds:schemaRefs>
     <ds:schemaRef ds:uri="http://schemas.openxmlformats.org/officeDocument/2006/bibliography"/>
   </ds:schemaRefs>

</xml_diff>

<commit_message>
Implémentation de branch and bound
</commit_message>
<xml_diff>
--- a/projet.docx
+++ b/projet.docx
@@ -12,6 +12,11 @@
       <w:r>
         <w:t> : Reynault Sies</w:t>
       </w:r>
+      <w:r>
+        <w:t>, Julien Romary</w:t>
+      </w:r>
+      <w:bookmarkStart w:id="0" w:name="_GoBack"/>
+      <w:bookmarkEnd w:id="0"/>
     </w:p>
     <w:p/>
     <w:p/>
@@ -631,7 +636,7 @@
         </w:p>
       </w:sdtContent>
     </w:sdt>
-    <w:bookmarkStart w:id="0" w:name="_Toc3964581" w:displacedByCustomXml="prev"/>
+    <w:bookmarkStart w:id="1" w:name="_Toc3964581" w:displacedByCustomXml="prev"/>
     <w:p>
       <w:pPr>
         <w:rPr>
@@ -653,7 +658,7 @@
         <w:lastRenderedPageBreak/>
         <w:t>Réponses aux questions</w:t>
       </w:r>
-      <w:bookmarkEnd w:id="0"/>
+      <w:bookmarkEnd w:id="1"/>
     </w:p>
     <w:p/>
     <w:p>
@@ -2162,7 +2167,6 @@
           <w:numId w:val="2"/>
         </w:numPr>
       </w:pPr>
-      <w:bookmarkStart w:id="1" w:name="_GoBack"/>
       <w:r>
         <w:rPr>
           <w:b/>
@@ -2171,11 +2175,7 @@
         <w:t>Deuxième heuristique</w:t>
       </w:r>
       <w:r>
-        <w:t> </w:t>
-      </w:r>
-      <w:bookmarkEnd w:id="1"/>
-      <w:r>
-        <w:t>: Ordre décroissant du nombre d’heures par packs</w:t>
+        <w:t> : Ordre décroissant du nombre d’heures par packs</w:t>
       </w:r>
     </w:p>
     <w:p>
@@ -2456,9 +2456,6 @@
       </w:pPr>
     </w:p>
     <w:p>
-      <w:pPr>
-        <w:ind w:firstLine="708"/>
-      </w:pPr>
       <w:r>
         <w:rPr>
           <w:b/>
@@ -3939,7 +3936,7 @@
 </file>
 
 <file path=customXml/itemProps1.xml><?xml version="1.0" encoding="utf-8"?>
-<ds:datastoreItem xmlns:ds="http://schemas.openxmlformats.org/officeDocument/2006/customXml" ds:itemID="{E75255B9-72A8-42F8-9F87-9AE9E210ACC1}">
+<ds:datastoreItem xmlns:ds="http://schemas.openxmlformats.org/officeDocument/2006/customXml" ds:itemID="{8373F555-BCBD-42F1-8CCD-4750443EF3E1}">
   <ds:schemaRefs>
     <ds:schemaRef ds:uri="http://schemas.openxmlformats.org/officeDocument/2006/bibliography"/>
   </ds:schemaRefs>

</xml_diff>

<commit_message>
Modification du diagramme de classes et ajout des screenshots dans le rapport
</commit_message>
<xml_diff>
--- a/projet.docx
+++ b/projet.docx
@@ -15,8 +15,6 @@
       <w:r>
         <w:t>, Julien Romary</w:t>
       </w:r>
-      <w:bookmarkStart w:id="0" w:name="_GoBack"/>
-      <w:bookmarkEnd w:id="0"/>
     </w:p>
     <w:p/>
     <w:p/>
@@ -131,7 +129,35 @@
           <w:rStyle w:val="Accentuationlgre"/>
           <w:i w:val="0"/>
         </w:rPr>
-        <w:t>L’application fournie est écrite en Python incluant :</w:t>
+        <w:t xml:space="preserve">L’application fournie est </w:t>
+      </w:r>
+      <w:r>
+        <w:rPr>
+          <w:rStyle w:val="Accentuationlgre"/>
+          <w:i w:val="0"/>
+        </w:rPr>
+        <w:t xml:space="preserve">un script </w:t>
+      </w:r>
+      <w:r>
+        <w:rPr>
+          <w:rStyle w:val="Accentuationlgre"/>
+          <w:i w:val="0"/>
+        </w:rPr>
+        <w:t>écrit</w:t>
+      </w:r>
+      <w:r>
+        <w:rPr>
+          <w:rStyle w:val="Accentuationlgre"/>
+          <w:i w:val="0"/>
+        </w:rPr>
+        <w:t xml:space="preserve"> </w:t>
+      </w:r>
+      <w:r>
+        <w:rPr>
+          <w:rStyle w:val="Accentuationlgre"/>
+          <w:i w:val="0"/>
+        </w:rPr>
+        <w:t>en Python incluant :</w:t>
       </w:r>
     </w:p>
     <w:p>
@@ -353,6 +379,27 @@
           <w:i w:val="0"/>
         </w:rPr>
         <w:t>La solution relaxée</w:t>
+      </w:r>
+    </w:p>
+    <w:p>
+      <w:pPr>
+        <w:pStyle w:val="Paragraphedeliste"/>
+        <w:numPr>
+          <w:ilvl w:val="0"/>
+          <w:numId w:val="3"/>
+        </w:numPr>
+        <w:jc w:val="both"/>
+        <w:rPr>
+          <w:rStyle w:val="Accentuationlgre"/>
+          <w:i w:val="0"/>
+        </w:rPr>
+      </w:pPr>
+      <w:r>
+        <w:rPr>
+          <w:rStyle w:val="Accentuationlgre"/>
+          <w:i w:val="0"/>
+        </w:rPr>
+        <w:t>La solution du problème relaxé avec les trois heuristiques.</w:t>
       </w:r>
     </w:p>
     <w:p>
@@ -407,7 +454,9 @@
               <w:tab w:val="right" w:leader="dot" w:pos="9062"/>
             </w:tabs>
             <w:rPr>
+              <w:rFonts w:eastAsiaTheme="minorEastAsia"/>
               <w:noProof/>
+              <w:lang w:eastAsia="fr-FR"/>
             </w:rPr>
           </w:pPr>
           <w:r>
@@ -431,7 +480,7 @@
             </w:rPr>
             <w:fldChar w:fldCharType="separate"/>
           </w:r>
-          <w:hyperlink w:anchor="_Toc3964581" w:history="1">
+          <w:hyperlink w:anchor="_Toc5499261" w:history="1">
             <w:r>
               <w:rPr>
                 <w:rStyle w:val="Lienhypertexte"/>
@@ -458,7 +507,7 @@
                 <w:noProof/>
                 <w:webHidden/>
               </w:rPr>
-              <w:instrText xml:space="preserve"> PAGEREF _Toc3964581 \h </w:instrText>
+              <w:instrText xml:space="preserve"> PAGEREF _Toc5499261 \h </w:instrText>
             </w:r>
             <w:r>
               <w:rPr>
@@ -478,7 +527,7 @@
                 <w:noProof/>
                 <w:webHidden/>
               </w:rPr>
-              <w:t>1</w:t>
+              <w:t>3</w:t>
             </w:r>
             <w:r>
               <w:rPr>
@@ -496,10 +545,12 @@
               <w:tab w:val="right" w:leader="dot" w:pos="9062"/>
             </w:tabs>
             <w:rPr>
+              <w:rFonts w:eastAsiaTheme="minorEastAsia"/>
               <w:noProof/>
+              <w:lang w:eastAsia="fr-FR"/>
             </w:rPr>
           </w:pPr>
-          <w:hyperlink w:anchor="_Toc3964582" w:history="1">
+          <w:hyperlink w:anchor="_Toc5499262" w:history="1">
             <w:r>
               <w:rPr>
                 <w:rStyle w:val="Lienhypertexte"/>
@@ -526,7 +577,7 @@
                 <w:noProof/>
                 <w:webHidden/>
               </w:rPr>
-              <w:instrText xml:space="preserve"> PAGEREF _Toc3964582 \h </w:instrText>
+              <w:instrText xml:space="preserve"> PAGEREF _Toc5499262 \h </w:instrText>
             </w:r>
             <w:r>
               <w:rPr>
@@ -546,7 +597,7 @@
                 <w:noProof/>
                 <w:webHidden/>
               </w:rPr>
-              <w:t>1</w:t>
+              <w:t>7</w:t>
             </w:r>
             <w:r>
               <w:rPr>
@@ -564,10 +615,12 @@
               <w:tab w:val="right" w:leader="dot" w:pos="9062"/>
             </w:tabs>
             <w:rPr>
+              <w:rFonts w:eastAsiaTheme="minorEastAsia"/>
               <w:noProof/>
+              <w:lang w:eastAsia="fr-FR"/>
             </w:rPr>
           </w:pPr>
-          <w:hyperlink w:anchor="_Toc3964583" w:history="1">
+          <w:hyperlink w:anchor="_Toc5499263" w:history="1">
             <w:r>
               <w:rPr>
                 <w:rStyle w:val="Lienhypertexte"/>
@@ -594,7 +647,7 @@
                 <w:noProof/>
                 <w:webHidden/>
               </w:rPr>
-              <w:instrText xml:space="preserve"> PAGEREF _Toc3964583 \h </w:instrText>
+              <w:instrText xml:space="preserve"> PAGEREF _Toc5499263 \h </w:instrText>
             </w:r>
             <w:r>
               <w:rPr>
@@ -614,7 +667,7 @@
                 <w:noProof/>
                 <w:webHidden/>
               </w:rPr>
-              <w:t>1</w:t>
+              <w:t>8</w:t>
             </w:r>
             <w:r>
               <w:rPr>
@@ -636,7 +689,6 @@
         </w:p>
       </w:sdtContent>
     </w:sdt>
-    <w:bookmarkStart w:id="1" w:name="_Toc3964581" w:displacedByCustomXml="prev"/>
     <w:p>
       <w:pPr>
         <w:rPr>
@@ -654,11 +706,12 @@
       <w:pPr>
         <w:pStyle w:val="Titre1"/>
       </w:pPr>
+      <w:bookmarkStart w:id="0" w:name="_Toc5499261"/>
       <w:r>
         <w:lastRenderedPageBreak/>
         <w:t>Réponses aux questions</w:t>
       </w:r>
-      <w:bookmarkEnd w:id="1"/>
+      <w:bookmarkEnd w:id="0"/>
     </w:p>
     <w:p/>
     <w:p>
@@ -2130,13 +2183,7 @@
     </w:p>
     <w:p>
       <w:r>
-        <w:t>Supposons</w:t>
-      </w:r>
-      <w:r>
-        <w:t> que la première heuristique soit la plus optimale.</w:t>
-      </w:r>
-      <w:r>
-        <w:t xml:space="preserve"> </w:t>
+        <w:t xml:space="preserve">Supposons que la première heuristique soit la plus optimale. </w:t>
       </w:r>
     </w:p>
     <w:p>
@@ -2472,33 +2519,438 @@
         <w:t> :</w:t>
       </w:r>
     </w:p>
+    <w:p>
+      <w:pPr>
+        <w:pStyle w:val="Paragraphedeliste"/>
+        <w:numPr>
+          <w:ilvl w:val="0"/>
+          <w:numId w:val="2"/>
+        </w:numPr>
+      </w:pPr>
+      <w:r>
+        <w:t xml:space="preserve">Solution du problème relaxé avec chaque Heuristique </w:t>
+      </w:r>
+      <w:r>
+        <w:t>:</w:t>
+      </w:r>
+    </w:p>
+    <w:p>
+      <w:pPr>
+        <w:jc w:val="center"/>
+      </w:pPr>
+      <w:r>
+        <w:rPr>
+          <w:noProof/>
+        </w:rPr>
+        <w:drawing>
+          <wp:inline distT="0" distB="0" distL="0" distR="0" wp14:anchorId="460E4C33" wp14:editId="3FD596FA">
+            <wp:extent cx="3276600" cy="6819900"/>
+            <wp:effectExtent l="0" t="0" r="0" b="0"/>
+            <wp:docPr id="2" name="Image 2"/>
+            <wp:cNvGraphicFramePr>
+              <a:graphicFrameLocks xmlns:a="http://schemas.openxmlformats.org/drawingml/2006/main" noChangeAspect="1"/>
+            </wp:cNvGraphicFramePr>
+            <a:graphic xmlns:a="http://schemas.openxmlformats.org/drawingml/2006/main">
+              <a:graphicData uri="http://schemas.openxmlformats.org/drawingml/2006/picture">
+                <pic:pic xmlns:pic="http://schemas.openxmlformats.org/drawingml/2006/picture">
+                  <pic:nvPicPr>
+                    <pic:cNvPr id="1" name=""/>
+                    <pic:cNvPicPr/>
+                  </pic:nvPicPr>
+                  <pic:blipFill>
+                    <a:blip r:embed="rId8"/>
+                    <a:stretch>
+                      <a:fillRect/>
+                    </a:stretch>
+                  </pic:blipFill>
+                  <pic:spPr>
+                    <a:xfrm>
+                      <a:off x="0" y="0"/>
+                      <a:ext cx="3276600" cy="6819900"/>
+                    </a:xfrm>
+                    <a:prstGeom prst="rect">
+                      <a:avLst/>
+                    </a:prstGeom>
+                  </pic:spPr>
+                </pic:pic>
+              </a:graphicData>
+            </a:graphic>
+          </wp:inline>
+        </w:drawing>
+      </w:r>
+      <w:r>
+        <w:br w:type="page"/>
+      </w:r>
+    </w:p>
+    <w:p>
+      <w:pPr>
+        <w:pStyle w:val="Paragraphedeliste"/>
+        <w:numPr>
+          <w:ilvl w:val="0"/>
+          <w:numId w:val="2"/>
+        </w:numPr>
+        <w:rPr>
+          <w:rFonts w:asciiTheme="majorHAnsi" w:eastAsiaTheme="majorEastAsia" w:hAnsiTheme="majorHAnsi" w:cstheme="majorBidi"/>
+          <w:color w:val="2E74B5" w:themeColor="accent1" w:themeShade="BF"/>
+          <w:sz w:val="32"/>
+          <w:szCs w:val="32"/>
+        </w:rPr>
+      </w:pPr>
+      <w:bookmarkStart w:id="1" w:name="_Toc5499262"/>
+      <w:r>
+        <w:lastRenderedPageBreak/>
+        <w:t>Application du Branch &amp; Bound :</w:t>
+      </w:r>
+    </w:p>
+    <w:p>
+      <w:r>
+        <w:rPr>
+          <w:noProof/>
+        </w:rPr>
+        <w:drawing>
+          <wp:inline distT="0" distB="0" distL="0" distR="0" wp14:anchorId="33428407" wp14:editId="43CD147E">
+            <wp:extent cx="3476625" cy="8143875"/>
+            <wp:effectExtent l="0" t="0" r="9525" b="9525"/>
+            <wp:docPr id="3" name="Image 3"/>
+            <wp:cNvGraphicFramePr>
+              <a:graphicFrameLocks xmlns:a="http://schemas.openxmlformats.org/drawingml/2006/main" noChangeAspect="1"/>
+            </wp:cNvGraphicFramePr>
+            <a:graphic xmlns:a="http://schemas.openxmlformats.org/drawingml/2006/main">
+              <a:graphicData uri="http://schemas.openxmlformats.org/drawingml/2006/picture">
+                <pic:pic xmlns:pic="http://schemas.openxmlformats.org/drawingml/2006/picture">
+                  <pic:nvPicPr>
+                    <pic:cNvPr id="1" name=""/>
+                    <pic:cNvPicPr/>
+                  </pic:nvPicPr>
+                  <pic:blipFill>
+                    <a:blip r:embed="rId9"/>
+                    <a:stretch>
+                      <a:fillRect/>
+                    </a:stretch>
+                  </pic:blipFill>
+                  <pic:spPr>
+                    <a:xfrm>
+                      <a:off x="0" y="0"/>
+                      <a:ext cx="3476625" cy="8143875"/>
+                    </a:xfrm>
+                    <a:prstGeom prst="rect">
+                      <a:avLst/>
+                    </a:prstGeom>
+                  </pic:spPr>
+                </pic:pic>
+              </a:graphicData>
+            </a:graphic>
+          </wp:inline>
+        </w:drawing>
+      </w:r>
+    </w:p>
+    <w:p>
+      <w:r>
+        <w:br w:type="page"/>
+      </w:r>
+    </w:p>
+    <w:p>
+      <w:pPr>
+        <w:rPr>
+          <w:rFonts w:asciiTheme="majorHAnsi" w:eastAsiaTheme="majorEastAsia" w:hAnsiTheme="majorHAnsi" w:cstheme="majorBidi"/>
+          <w:color w:val="2E74B5" w:themeColor="accent1" w:themeShade="BF"/>
+          <w:sz w:val="32"/>
+          <w:szCs w:val="32"/>
+        </w:rPr>
+      </w:pPr>
+      <w:r>
+        <w:rPr>
+          <w:noProof/>
+        </w:rPr>
+        <w:lastRenderedPageBreak/>
+        <w:drawing>
+          <wp:inline distT="0" distB="0" distL="0" distR="0" wp14:anchorId="39CF2E72" wp14:editId="0E2621EA">
+            <wp:extent cx="3200400" cy="8782050"/>
+            <wp:effectExtent l="0" t="0" r="0" b="0"/>
+            <wp:docPr id="4" name="Image 4"/>
+            <wp:cNvGraphicFramePr>
+              <a:graphicFrameLocks xmlns:a="http://schemas.openxmlformats.org/drawingml/2006/main" noChangeAspect="1"/>
+            </wp:cNvGraphicFramePr>
+            <a:graphic xmlns:a="http://schemas.openxmlformats.org/drawingml/2006/main">
+              <a:graphicData uri="http://schemas.openxmlformats.org/drawingml/2006/picture">
+                <pic:pic xmlns:pic="http://schemas.openxmlformats.org/drawingml/2006/picture">
+                  <pic:nvPicPr>
+                    <pic:cNvPr id="1" name=""/>
+                    <pic:cNvPicPr/>
+                  </pic:nvPicPr>
+                  <pic:blipFill>
+                    <a:blip r:embed="rId10"/>
+                    <a:stretch>
+                      <a:fillRect/>
+                    </a:stretch>
+                  </pic:blipFill>
+                  <pic:spPr>
+                    <a:xfrm>
+                      <a:off x="0" y="0"/>
+                      <a:ext cx="3200400" cy="8782050"/>
+                    </a:xfrm>
+                    <a:prstGeom prst="rect">
+                      <a:avLst/>
+                    </a:prstGeom>
+                  </pic:spPr>
+                </pic:pic>
+              </a:graphicData>
+            </a:graphic>
+          </wp:inline>
+        </w:drawing>
+      </w:r>
+      <w:r>
+        <w:br w:type="page"/>
+      </w:r>
+    </w:p>
+    <w:p>
+      <w:r>
+        <w:rPr>
+          <w:noProof/>
+        </w:rPr>
+        <w:lastRenderedPageBreak/>
+        <w:drawing>
+          <wp:inline distT="0" distB="0" distL="0" distR="0" wp14:anchorId="343094C6" wp14:editId="09EB9CF6">
+            <wp:extent cx="3219450" cy="5505450"/>
+            <wp:effectExtent l="0" t="0" r="0" b="0"/>
+            <wp:docPr id="5" name="Image 5"/>
+            <wp:cNvGraphicFramePr>
+              <a:graphicFrameLocks xmlns:a="http://schemas.openxmlformats.org/drawingml/2006/main" noChangeAspect="1"/>
+            </wp:cNvGraphicFramePr>
+            <a:graphic xmlns:a="http://schemas.openxmlformats.org/drawingml/2006/main">
+              <a:graphicData uri="http://schemas.openxmlformats.org/drawingml/2006/picture">
+                <pic:pic xmlns:pic="http://schemas.openxmlformats.org/drawingml/2006/picture">
+                  <pic:nvPicPr>
+                    <pic:cNvPr id="1" name=""/>
+                    <pic:cNvPicPr/>
+                  </pic:nvPicPr>
+                  <pic:blipFill>
+                    <a:blip r:embed="rId11"/>
+                    <a:stretch>
+                      <a:fillRect/>
+                    </a:stretch>
+                  </pic:blipFill>
+                  <pic:spPr>
+                    <a:xfrm>
+                      <a:off x="0" y="0"/>
+                      <a:ext cx="3219450" cy="5505450"/>
+                    </a:xfrm>
+                    <a:prstGeom prst="rect">
+                      <a:avLst/>
+                    </a:prstGeom>
+                  </pic:spPr>
+                </pic:pic>
+              </a:graphicData>
+            </a:graphic>
+          </wp:inline>
+        </w:drawing>
+      </w:r>
+    </w:p>
     <w:p/>
     <w:p>
+      <w:r>
+        <w:rPr>
+          <w:b/>
+        </w:rPr>
+        <w:t>Question n°</w:t>
+      </w:r>
+      <w:r>
+        <w:rPr>
+          <w:b/>
+        </w:rPr>
+        <w:t>5</w:t>
+      </w:r>
+      <w:bookmarkStart w:id="2" w:name="_GoBack"/>
+      <w:bookmarkEnd w:id="2"/>
+      <w:r>
+        <w:t> :</w:t>
+      </w:r>
+    </w:p>
+    <w:p>
+      <w:pPr>
+        <w:rPr>
+          <w:rFonts w:asciiTheme="majorHAnsi" w:eastAsiaTheme="majorEastAsia" w:hAnsiTheme="majorHAnsi" w:cstheme="majorBidi"/>
+          <w:color w:val="2E74B5" w:themeColor="accent1" w:themeShade="BF"/>
+          <w:sz w:val="32"/>
+          <w:szCs w:val="32"/>
+        </w:rPr>
+      </w:pPr>
+      <w:r>
+        <w:br w:type="page"/>
+      </w:r>
+    </w:p>
+    <w:p>
       <w:pPr>
         <w:pStyle w:val="Titre1"/>
       </w:pPr>
-      <w:bookmarkStart w:id="2" w:name="_Toc3964582"/>
-      <w:r>
+      <w:r>
+        <w:lastRenderedPageBreak/>
         <w:t>Diagramme de classes</w:t>
       </w:r>
-      <w:bookmarkEnd w:id="2"/>
+      <w:bookmarkEnd w:id="1"/>
     </w:p>
     <w:p/>
+    <w:p>
+      <w:pPr>
+        <w:jc w:val="center"/>
+      </w:pPr>
+      <w:r>
+        <w:rPr>
+          <w:noProof/>
+        </w:rPr>
+        <w:drawing>
+          <wp:inline distT="0" distB="0" distL="0" distR="0">
+            <wp:extent cx="4610100" cy="6762750"/>
+            <wp:effectExtent l="0" t="0" r="0" b="0"/>
+            <wp:docPr id="1" name="Image 1" descr="D:\Travail\L3_Informatique\semestre6\Optimisation\diagramme.png"/>
+            <wp:cNvGraphicFramePr>
+              <a:graphicFrameLocks xmlns:a="http://schemas.openxmlformats.org/drawingml/2006/main" noChangeAspect="1"/>
+            </wp:cNvGraphicFramePr>
+            <a:graphic xmlns:a="http://schemas.openxmlformats.org/drawingml/2006/main">
+              <a:graphicData uri="http://schemas.openxmlformats.org/drawingml/2006/picture">
+                <pic:pic xmlns:pic="http://schemas.openxmlformats.org/drawingml/2006/picture">
+                  <pic:nvPicPr>
+                    <pic:cNvPr id="0" name="Picture 1" descr="D:\Travail\L3_Informatique\semestre6\Optimisation\diagramme.png"/>
+                    <pic:cNvPicPr>
+                      <a:picLocks noChangeAspect="1" noChangeArrowheads="1"/>
+                    </pic:cNvPicPr>
+                  </pic:nvPicPr>
+                  <pic:blipFill>
+                    <a:blip r:embed="rId12">
+                      <a:extLst>
+                        <a:ext uri="{28A0092B-C50C-407E-A947-70E740481C1C}">
+                          <a14:useLocalDpi xmlns:a14="http://schemas.microsoft.com/office/drawing/2010/main" val="0"/>
+                        </a:ext>
+                      </a:extLst>
+                    </a:blip>
+                    <a:srcRect/>
+                    <a:stretch>
+                      <a:fillRect/>
+                    </a:stretch>
+                  </pic:blipFill>
+                  <pic:spPr bwMode="auto">
+                    <a:xfrm>
+                      <a:off x="0" y="0"/>
+                      <a:ext cx="4610100" cy="6762750"/>
+                    </a:xfrm>
+                    <a:prstGeom prst="rect">
+                      <a:avLst/>
+                    </a:prstGeom>
+                    <a:noFill/>
+                    <a:ln>
+                      <a:noFill/>
+                    </a:ln>
+                  </pic:spPr>
+                </pic:pic>
+              </a:graphicData>
+            </a:graphic>
+          </wp:inline>
+        </w:drawing>
+      </w:r>
+    </w:p>
+    <w:p>
+      <w:pPr>
+        <w:rPr>
+          <w:rFonts w:asciiTheme="majorHAnsi" w:eastAsiaTheme="majorEastAsia" w:hAnsiTheme="majorHAnsi" w:cstheme="majorBidi"/>
+          <w:color w:val="2E74B5" w:themeColor="accent1" w:themeShade="BF"/>
+          <w:sz w:val="32"/>
+          <w:szCs w:val="32"/>
+        </w:rPr>
+      </w:pPr>
+      <w:r>
+        <w:br w:type="page"/>
+      </w:r>
+    </w:p>
+    <w:p>
+      <w:pPr>
+        <w:pStyle w:val="Titre1"/>
+      </w:pPr>
+      <w:bookmarkStart w:id="3" w:name="_Toc5499263"/>
+      <w:r>
+        <w:lastRenderedPageBreak/>
+        <w:t>Bibliographie / Webographie</w:t>
+      </w:r>
+      <w:bookmarkEnd w:id="3"/>
+    </w:p>
     <w:p/>
     <w:p>
       <w:pPr>
-        <w:pStyle w:val="Titre1"/>
-      </w:pPr>
-      <w:bookmarkStart w:id="3" w:name="_Toc3964583"/>
-      <w:r>
-        <w:t>Bibliographie / Webographie</w:t>
-      </w:r>
-      <w:bookmarkEnd w:id="3"/>
+        <w:pStyle w:val="Paragraphedeliste"/>
+        <w:numPr>
+          <w:ilvl w:val="0"/>
+          <w:numId w:val="2"/>
+        </w:numPr>
+      </w:pPr>
+      <w:r>
+        <w:t>Documentation en ligne du langage Python :</w:t>
+      </w:r>
+    </w:p>
+    <w:p>
+      <w:pPr>
+        <w:ind w:left="708" w:firstLine="708"/>
+      </w:pPr>
+      <w:hyperlink r:id="rId13" w:history="1">
+        <w:r>
+          <w:rPr>
+            <w:rStyle w:val="Lienhypertexte"/>
+          </w:rPr>
+          <w:t>https://www.python.org/doc/</w:t>
+        </w:r>
+      </w:hyperlink>
+    </w:p>
+    <w:p>
+      <w:r>
+        <w:t>Consulté</w:t>
+      </w:r>
+      <w:r>
+        <w:t xml:space="preserve"> le 07/04/2019</w:t>
+      </w:r>
     </w:p>
     <w:p/>
+    <w:p>
+      <w:pPr>
+        <w:pStyle w:val="Paragraphedeliste"/>
+        <w:numPr>
+          <w:ilvl w:val="0"/>
+          <w:numId w:val="2"/>
+        </w:numPr>
+      </w:pPr>
+      <w:r>
+        <w:t xml:space="preserve">Tutoriels sur le site </w:t>
+      </w:r>
+      <w:proofErr w:type="spellStart"/>
+      <w:r>
+        <w:t>tutorials</w:t>
+      </w:r>
+      <w:proofErr w:type="spellEnd"/>
+      <w:r>
+        <w:t xml:space="preserve"> point :</w:t>
+      </w:r>
+    </w:p>
+    <w:p>
+      <w:pPr>
+        <w:ind w:left="1416"/>
+      </w:pPr>
+      <w:hyperlink r:id="rId14" w:history="1">
+        <w:r>
+          <w:rPr>
+            <w:rStyle w:val="Lienhypertexte"/>
+          </w:rPr>
+          <w:t>https://www.tutorialspoint.com/python/</w:t>
+        </w:r>
+      </w:hyperlink>
+    </w:p>
+    <w:p>
+      <w:r>
+        <w:t>Consulté</w:t>
+      </w:r>
+      <w:r>
+        <w:t xml:space="preserve"> le 07/04/2019</w:t>
+      </w:r>
+    </w:p>
     <w:p/>
     <w:sectPr>
-      <w:footerReference w:type="default" r:id="rId8"/>
+      <w:footerReference w:type="default" r:id="rId15"/>
       <w:pgSz w:w="11906" w:h="16838"/>
       <w:pgMar w:top="1417" w:right="1417" w:bottom="1417" w:left="1417" w:header="708" w:footer="708" w:gutter="0"/>
       <w:cols w:space="708"/>
@@ -2805,8 +3257,8 @@
   <w:abstractNum w:abstractNumId="2" w15:restartNumberingAfterBreak="0">
     <w:nsid w:val="6BC0748B"/>
     <w:multiLevelType w:val="hybridMultilevel"/>
-    <w:tmpl w:val="AE20B56C"/>
-    <w:lvl w:ilvl="0" w:tplc="7A14CC1A">
+    <w:tmpl w:val="815AE148"/>
+    <w:lvl w:ilvl="0" w:tplc="0CA447E4">
       <w:start w:val="450"/>
       <w:numFmt w:val="bullet"/>
       <w:lvlText w:val="-"/>
@@ -2816,6 +3268,7 @@
       </w:pPr>
       <w:rPr>
         <w:rFonts w:ascii="Calibri" w:eastAsia="MS Mincho" w:hAnsi="Calibri" w:cs="Calibri" w:hint="default"/>
+        <w:color w:val="000000" w:themeColor="text1"/>
       </w:rPr>
     </w:lvl>
     <w:lvl w:ilvl="1" w:tplc="040C0003">
@@ -3050,6 +3503,7 @@
     <w:lsdException w:name="HTML Sample" w:semiHidden="1" w:unhideWhenUsed="1"/>
     <w:lsdException w:name="HTML Typewriter" w:semiHidden="1" w:unhideWhenUsed="1"/>
     <w:lsdException w:name="HTML Variable" w:semiHidden="1" w:unhideWhenUsed="1"/>
+    <w:lsdException w:name="Normal Table" w:semiHidden="1" w:unhideWhenUsed="1"/>
     <w:lsdException w:name="annotation subject" w:semiHidden="1" w:unhideWhenUsed="1"/>
     <w:lsdException w:name="No List" w:semiHidden="1" w:unhideWhenUsed="1"/>
     <w:lsdException w:name="Outline List 1" w:semiHidden="1" w:unhideWhenUsed="1"/>
@@ -3096,8 +3550,10 @@
     <w:lsdException w:name="Table Subtle 2" w:semiHidden="1" w:unhideWhenUsed="1"/>
     <w:lsdException w:name="Table Web 1" w:semiHidden="1" w:unhideWhenUsed="1"/>
     <w:lsdException w:name="Table Web 2" w:semiHidden="1" w:unhideWhenUsed="1"/>
+    <w:lsdException w:name="Table Web 3" w:semiHidden="1" w:unhideWhenUsed="1"/>
     <w:lsdException w:name="Balloon Text" w:semiHidden="1" w:unhideWhenUsed="1"/>
     <w:lsdException w:name="Table Grid" w:uiPriority="39"/>
+    <w:lsdException w:name="Table Theme" w:semiHidden="1" w:unhideWhenUsed="1"/>
     <w:lsdException w:name="Placeholder Text" w:semiHidden="1"/>
     <w:lsdException w:name="No Spacing" w:uiPriority="1" w:qFormat="1"/>
     <w:lsdException w:name="Light Shading" w:uiPriority="60"/>
@@ -3667,6 +4123,48 @@
     <w:uiPriority w:val="99"/>
     <w:rsid w:val="0059514C"/>
   </w:style>
+  <w:style w:type="paragraph" w:styleId="Textedebulles">
+    <w:name w:val="Balloon Text"/>
+    <w:basedOn w:val="Normal"/>
+    <w:link w:val="TextedebullesCar"/>
+    <w:uiPriority w:val="99"/>
+    <w:semiHidden/>
+    <w:unhideWhenUsed/>
+    <w:rsid w:val="004A16CC"/>
+    <w:pPr>
+      <w:spacing w:after="0" w:line="240" w:lineRule="auto"/>
+    </w:pPr>
+    <w:rPr>
+      <w:rFonts w:ascii="Segoe UI" w:hAnsi="Segoe UI" w:cs="Segoe UI"/>
+      <w:sz w:val="18"/>
+      <w:szCs w:val="18"/>
+    </w:rPr>
+  </w:style>
+  <w:style w:type="character" w:customStyle="1" w:styleId="TextedebullesCar">
+    <w:name w:val="Texte de bulles Car"/>
+    <w:basedOn w:val="Policepardfaut"/>
+    <w:link w:val="Textedebulles"/>
+    <w:uiPriority w:val="99"/>
+    <w:semiHidden/>
+    <w:rsid w:val="004A16CC"/>
+    <w:rPr>
+      <w:rFonts w:ascii="Segoe UI" w:hAnsi="Segoe UI" w:cs="Segoe UI"/>
+      <w:sz w:val="18"/>
+      <w:szCs w:val="18"/>
+    </w:rPr>
+  </w:style>
+  <w:style w:type="character" w:styleId="Mentionnonrsolue">
+    <w:name w:val="Unresolved Mention"/>
+    <w:basedOn w:val="Policepardfaut"/>
+    <w:uiPriority w:val="99"/>
+    <w:semiHidden/>
+    <w:unhideWhenUsed/>
+    <w:rsid w:val="004A16CC"/>
+    <w:rPr>
+      <w:color w:val="605E5C"/>
+      <w:shd w:val="clear" w:color="auto" w:fill="E1DFDD"/>
+    </w:rPr>
+  </w:style>
 </w:styles>
 </file>
 
@@ -3936,7 +4434,7 @@
 </file>
 
 <file path=customXml/itemProps1.xml><?xml version="1.0" encoding="utf-8"?>
-<ds:datastoreItem xmlns:ds="http://schemas.openxmlformats.org/officeDocument/2006/customXml" ds:itemID="{8373F555-BCBD-42F1-8CCD-4750443EF3E1}">
+<ds:datastoreItem xmlns:ds="http://schemas.openxmlformats.org/officeDocument/2006/customXml" ds:itemID="{A2445F2A-411D-474E-8870-2C417DFF62BD}">
   <ds:schemaRefs>
     <ds:schemaRef ds:uri="http://schemas.openxmlformats.org/officeDocument/2006/bibliography"/>
   </ds:schemaRefs>

</xml_diff>

<commit_message>
Modifications finale du rapport
</commit_message>
<xml_diff>
--- a/projet.docx
+++ b/projet.docx
@@ -16,43 +16,53 @@
         <w:t>, Julien Romary</w:t>
       </w:r>
     </w:p>
+    <w:p>
+      <w:r>
+        <w:rPr>
+          <w:u w:val="single"/>
+        </w:rPr>
+        <w:t>Année</w:t>
+      </w:r>
+      <w:r>
+        <w:t> : 2018/2019</w:t>
+      </w:r>
+      <w:bookmarkStart w:id="0" w:name="_GoBack"/>
+      <w:bookmarkEnd w:id="0"/>
+    </w:p>
+    <w:p/>
+    <w:p>
+      <w:pPr>
+        <w:pStyle w:val="Titre"/>
+        <w:jc w:val="center"/>
+        <w:rPr>
+          <w:rStyle w:val="Titredulivre"/>
+        </w:rPr>
+      </w:pPr>
+      <w:r>
+        <w:rPr>
+          <w:rStyle w:val="Titredulivre"/>
+        </w:rPr>
+        <w:t>Projet : Optimisation</w:t>
+      </w:r>
+    </w:p>
+    <w:p>
+      <w:pPr>
+        <w:jc w:val="center"/>
+      </w:pPr>
+    </w:p>
+    <w:p>
+      <w:pPr>
+        <w:pStyle w:val="Sous-titre"/>
+        <w:jc w:val="center"/>
+      </w:pPr>
+      <w:r>
+        <w:t>Méthode exacte pour le problème du sac à dos</w:t>
+      </w:r>
+    </w:p>
     <w:p/>
     <w:p/>
     <w:p>
       <w:pPr>
-        <w:pStyle w:val="Titre"/>
-        <w:jc w:val="center"/>
-        <w:rPr>
-          <w:rStyle w:val="Titredulivre"/>
-        </w:rPr>
-      </w:pPr>
-      <w:r>
-        <w:rPr>
-          <w:rStyle w:val="Titredulivre"/>
-        </w:rPr>
-        <w:t>Projet : Optimisation</w:t>
-      </w:r>
-    </w:p>
-    <w:p>
-      <w:pPr>
-        <w:jc w:val="center"/>
-      </w:pPr>
-    </w:p>
-    <w:p>
-      <w:pPr>
-        <w:pStyle w:val="Sous-titre"/>
-        <w:jc w:val="center"/>
-      </w:pPr>
-      <w:r>
-        <w:t>Méthode exacte pour le problème du sac à dos</w:t>
-      </w:r>
-    </w:p>
-    <w:p/>
-    <w:p/>
-    <w:p/>
-    <w:p/>
-    <w:p>
-      <w:pPr>
         <w:jc w:val="center"/>
         <w:rPr>
           <w:rStyle w:val="Accentuationlgre"/>
@@ -92,6 +102,34 @@
         </w:rPr>
         <w:t xml:space="preserve"> diagramme de classes de l’application fournie.</w:t>
       </w:r>
+    </w:p>
+    <w:p>
+      <w:pPr>
+        <w:rPr>
+          <w:rStyle w:val="Accentuationlgre"/>
+        </w:rPr>
+      </w:pPr>
+    </w:p>
+    <w:p>
+      <w:pPr>
+        <w:rPr>
+          <w:rStyle w:val="Accentuationlgre"/>
+        </w:rPr>
+      </w:pPr>
+    </w:p>
+    <w:p>
+      <w:pPr>
+        <w:rPr>
+          <w:rStyle w:val="Accentuationlgre"/>
+        </w:rPr>
+      </w:pPr>
+    </w:p>
+    <w:p>
+      <w:pPr>
+        <w:rPr>
+          <w:rStyle w:val="Accentuationlgre"/>
+        </w:rPr>
+      </w:pPr>
     </w:p>
     <w:p>
       <w:pPr>
@@ -374,17 +412,79 @@
     </w:p>
     <w:p>
       <w:pPr>
+        <w:jc w:val="center"/>
         <w:rPr>
           <w:rStyle w:val="Accentuationlgre"/>
           <w:b/>
         </w:rPr>
       </w:pPr>
-      <w:r>
+    </w:p>
+    <w:p>
+      <w:pPr>
+        <w:jc w:val="center"/>
         <w:rPr>
           <w:rStyle w:val="Accentuationlgre"/>
           <w:b/>
         </w:rPr>
-        <w:br w:type="page"/>
+      </w:pPr>
+      <w:r>
+        <w:rPr>
+          <w:rStyle w:val="Accentuationlgre"/>
+          <w:b/>
+        </w:rPr>
+        <w:t>Indications complémentaires</w:t>
+      </w:r>
+    </w:p>
+    <w:p>
+      <w:pPr>
+        <w:jc w:val="both"/>
+        <w:rPr>
+          <w:rStyle w:val="Accentuationlgre"/>
+        </w:rPr>
+      </w:pPr>
+      <w:r>
+        <w:rPr>
+          <w:rStyle w:val="Accentuationlgre"/>
+        </w:rPr>
+        <w:t>Le document contient :</w:t>
+      </w:r>
+    </w:p>
+    <w:p>
+      <w:pPr>
+        <w:pStyle w:val="Paragraphedeliste"/>
+        <w:numPr>
+          <w:ilvl w:val="0"/>
+          <w:numId w:val="3"/>
+        </w:numPr>
+        <w:jc w:val="both"/>
+        <w:rPr>
+          <w:rStyle w:val="Accentuationlgre"/>
+        </w:rPr>
+      </w:pPr>
+      <w:r>
+        <w:rPr>
+          <w:rStyle w:val="Accentuationlgre"/>
+        </w:rPr>
+        <w:t>Le fichier optimisation.py contenant le script d’implémentation de Branch &amp; Bound en python.</w:t>
+      </w:r>
+    </w:p>
+    <w:p>
+      <w:pPr>
+        <w:pStyle w:val="Paragraphedeliste"/>
+        <w:numPr>
+          <w:ilvl w:val="0"/>
+          <w:numId w:val="3"/>
+        </w:numPr>
+        <w:jc w:val="both"/>
+        <w:rPr>
+          <w:rStyle w:val="Accentuationlgre"/>
+        </w:rPr>
+      </w:pPr>
+      <w:r>
+        <w:rPr>
+          <w:rStyle w:val="Accentuationlgre"/>
+        </w:rPr>
+        <w:t>Le fichier README.md contenant une description du projet et des indications concernant l’exécution du script.</w:t>
       </w:r>
     </w:p>
     <w:sdt>
@@ -412,13 +512,18 @@
         <w:p>
           <w:pPr>
             <w:pStyle w:val="En-ttedetabledesmatires"/>
+            <w:rPr>
+              <w:rFonts w:asciiTheme="minorHAnsi" w:eastAsia="MS Mincho" w:hAnsiTheme="minorHAnsi" w:cstheme="minorBidi"/>
+              <w:color w:val="auto"/>
+              <w:sz w:val="22"/>
+              <w:szCs w:val="22"/>
+              <w:lang w:eastAsia="en-US"/>
+            </w:rPr>
           </w:pPr>
           <w:r>
             <w:t>Table des matières</w:t>
           </w:r>
         </w:p>
-        <w:bookmarkStart w:id="0" w:name="_GoBack"/>
-        <w:bookmarkEnd w:id="0"/>
         <w:p>
           <w:pPr>
             <w:pStyle w:val="TM1"/>
@@ -452,7 +557,7 @@
             </w:rPr>
             <w:fldChar w:fldCharType="separate"/>
           </w:r>
-          <w:hyperlink w:anchor="_Toc5502296" w:history="1">
+          <w:hyperlink w:anchor="_Toc5503036" w:history="1">
             <w:r>
               <w:rPr>
                 <w:rStyle w:val="Lienhypertexte"/>
@@ -479,7 +584,7 @@
                 <w:noProof/>
                 <w:webHidden/>
               </w:rPr>
-              <w:instrText xml:space="preserve"> PAGEREF _Toc5502296 \h </w:instrText>
+              <w:instrText xml:space="preserve"> PAGEREF _Toc5503036 \h </w:instrText>
             </w:r>
             <w:r>
               <w:rPr>
@@ -522,7 +627,7 @@
               <w:lang w:eastAsia="fr-FR"/>
             </w:rPr>
           </w:pPr>
-          <w:hyperlink w:anchor="_Toc5502297" w:history="1">
+          <w:hyperlink w:anchor="_Toc5503037" w:history="1">
             <w:r>
               <w:rPr>
                 <w:rStyle w:val="Lienhypertexte"/>
@@ -549,7 +654,7 @@
                 <w:noProof/>
                 <w:webHidden/>
               </w:rPr>
-              <w:instrText xml:space="preserve"> PAGEREF _Toc5502297 \h </w:instrText>
+              <w:instrText xml:space="preserve"> PAGEREF _Toc5503037 \h </w:instrText>
             </w:r>
             <w:r>
               <w:rPr>
@@ -592,7 +697,7 @@
               <w:lang w:eastAsia="fr-FR"/>
             </w:rPr>
           </w:pPr>
-          <w:hyperlink w:anchor="_Toc5502298" w:history="1">
+          <w:hyperlink w:anchor="_Toc5503038" w:history="1">
             <w:r>
               <w:rPr>
                 <w:rStyle w:val="Lienhypertexte"/>
@@ -619,7 +724,7 @@
                 <w:noProof/>
                 <w:webHidden/>
               </w:rPr>
-              <w:instrText xml:space="preserve"> PAGEREF _Toc5502298 \h </w:instrText>
+              <w:instrText xml:space="preserve"> PAGEREF _Toc5503038 \h </w:instrText>
             </w:r>
             <w:r>
               <w:rPr>
@@ -662,7 +767,7 @@
               <w:lang w:eastAsia="fr-FR"/>
             </w:rPr>
           </w:pPr>
-          <w:hyperlink w:anchor="_Toc5502299" w:history="1">
+          <w:hyperlink w:anchor="_Toc5503039" w:history="1">
             <w:r>
               <w:rPr>
                 <w:rStyle w:val="Lienhypertexte"/>
@@ -689,7 +794,7 @@
                 <w:noProof/>
                 <w:webHidden/>
               </w:rPr>
-              <w:instrText xml:space="preserve"> PAGEREF _Toc5502299 \h </w:instrText>
+              <w:instrText xml:space="preserve"> PAGEREF _Toc5503039 \h </w:instrText>
             </w:r>
             <w:r>
               <w:rPr>
@@ -748,7 +853,7 @@
       <w:pPr>
         <w:pStyle w:val="Titre1"/>
       </w:pPr>
-      <w:bookmarkStart w:id="1" w:name="_Toc5502296"/>
+      <w:bookmarkStart w:id="1" w:name="_Toc5503036"/>
       <w:r>
         <w:lastRenderedPageBreak/>
         <w:t>Réponses aux questions</w:t>
@@ -2914,6 +3019,30 @@
       </w:r>
     </w:p>
     <w:p>
+      <w:r>
+        <w:tab/>
+      </w:r>
+      <w:r>
+        <w:t xml:space="preserve">Cyclisme </w:t>
+      </w:r>
+      <w:r>
+        <w:sym w:font="Wingdings" w:char="F0E0"/>
+      </w:r>
+      <w:r>
+        <w:t xml:space="preserve"> 3h, 350€</w:t>
+      </w:r>
+      <w:r>
+        <w:tab/>
+      </w:r>
+      <w:r>
+        <w:tab/>
+      </w:r>
+      <w:r>
+        <w:tab/>
+        <w:t>(X3)</w:t>
+      </w:r>
+    </w:p>
+    <w:p>
       <w:pPr>
         <w:rPr>
           <w:lang w:val="en-US"/>
@@ -2922,19 +3051,58 @@
       <w:r>
         <w:tab/>
       </w:r>
-      <w:proofErr w:type="spellStart"/>
       <w:r>
         <w:rPr>
           <w:lang w:val="en-US"/>
         </w:rPr>
-        <w:t>Cyclisme</w:t>
-      </w:r>
-      <w:proofErr w:type="spellEnd"/>
+        <w:t xml:space="preserve">Football </w:t>
+      </w:r>
+      <w:r>
+        <w:sym w:font="Wingdings" w:char="F0E0"/>
+      </w:r>
       <w:r>
         <w:rPr>
           <w:lang w:val="en-US"/>
         </w:rPr>
-        <w:t xml:space="preserve"> </w:t>
+        <w:t xml:space="preserve"> 13h, 500€</w:t>
+      </w:r>
+      <w:r>
+        <w:rPr>
+          <w:lang w:val="en-US"/>
+        </w:rPr>
+        <w:tab/>
+      </w:r>
+      <w:r>
+        <w:rPr>
+          <w:lang w:val="en-US"/>
+        </w:rPr>
+        <w:tab/>
+      </w:r>
+      <w:r>
+        <w:rPr>
+          <w:lang w:val="en-US"/>
+        </w:rPr>
+        <w:tab/>
+        <w:t>(X4)</w:t>
+      </w:r>
+    </w:p>
+    <w:p>
+      <w:pPr>
+        <w:rPr>
+          <w:lang w:val="en-US"/>
+        </w:rPr>
+      </w:pPr>
+      <w:r>
+        <w:rPr>
+          <w:lang w:val="en-US"/>
+        </w:rPr>
+        <w:tab/>
+      </w:r>
+      <w:r>
+        <w:rPr>
+          <w:lang w:val="en-US"/>
+        </w:rPr>
+        <w:t xml:space="preserve">Judo </w:t>
       </w:r>
       <w:r>
         <w:sym w:font="Wingdings" w:char="F0E0"/>
@@ -2943,7 +3111,7 @@
         <w:rPr>
           <w:lang w:val="en-US"/>
         </w:rPr>
-        <w:t xml:space="preserve"> 3h, 350€</w:t>
+        <w:t xml:space="preserve"> 6h, 450€</w:t>
       </w:r>
       <w:r>
         <w:rPr>
@@ -2962,80 +3130,14 @@
           <w:lang w:val="en-US"/>
         </w:rPr>
         <w:tab/>
-        <w:t>(X3)</w:t>
-      </w:r>
-    </w:p>
-    <w:p>
-      <w:pPr>
+        <w:t>(X5)</w:t>
+      </w:r>
+    </w:p>
+    <w:p>
+      <w:r>
         <w:rPr>
           <w:lang w:val="en-US"/>
         </w:rPr>
-      </w:pPr>
-      <w:r>
-        <w:rPr>
-          <w:lang w:val="en-US"/>
-        </w:rPr>
-        <w:tab/>
-        <w:t xml:space="preserve">Football </w:t>
-      </w:r>
-      <w:r>
-        <w:sym w:font="Wingdings" w:char="F0E0"/>
-      </w:r>
-      <w:r>
-        <w:rPr>
-          <w:lang w:val="en-US"/>
-        </w:rPr>
-        <w:t xml:space="preserve"> 13h, 500€</w:t>
-      </w:r>
-      <w:r>
-        <w:rPr>
-          <w:lang w:val="en-US"/>
-        </w:rPr>
-        <w:tab/>
-      </w:r>
-      <w:r>
-        <w:rPr>
-          <w:lang w:val="en-US"/>
-        </w:rPr>
-        <w:tab/>
-      </w:r>
-      <w:r>
-        <w:rPr>
-          <w:lang w:val="en-US"/>
-        </w:rPr>
-        <w:tab/>
-        <w:t>(X4)</w:t>
-      </w:r>
-    </w:p>
-    <w:p>
-      <w:r>
-        <w:rPr>
-          <w:lang w:val="en-US"/>
-        </w:rPr>
-        <w:tab/>
-      </w:r>
-      <w:r>
-        <w:t xml:space="preserve">Judo </w:t>
-      </w:r>
-      <w:r>
-        <w:sym w:font="Wingdings" w:char="F0E0"/>
-      </w:r>
-      <w:r>
-        <w:t xml:space="preserve"> 6h, 450€</w:t>
-      </w:r>
-      <w:r>
-        <w:tab/>
-      </w:r>
-      <w:r>
-        <w:tab/>
-      </w:r>
-      <w:r>
-        <w:tab/>
-        <w:t>(X5)</w:t>
-      </w:r>
-    </w:p>
-    <w:p>
-      <w:r>
         <w:tab/>
       </w:r>
       <w:r>
@@ -3098,26 +3200,20 @@
         <w:rPr>
           <w:rFonts w:cstheme="minorHAnsi"/>
         </w:rPr>
-        <w:t>≤</w:t>
-      </w:r>
+        <w:t>≤ 11</w:t>
+      </w:r>
+    </w:p>
+    <w:p>
       <w:r>
         <w:rPr>
           <w:rFonts w:cstheme="minorHAnsi"/>
         </w:rPr>
-        <w:t xml:space="preserve"> 11</w:t>
-      </w:r>
-    </w:p>
-    <w:p>
+        <w:t>Cette contrainte permet d’obliger X1 et X6 à être à 0 lorsque X7 est à 1 et inversement</w:t>
+      </w:r>
       <w:r>
         <w:rPr>
           <w:rFonts w:cstheme="minorHAnsi"/>
         </w:rPr>
-        <w:t>Cette contrainte permet d’obliger X1 et X6 à être à 0 lorsque X7 est à 1 et inversement</w:t>
-      </w:r>
-      <w:r>
-        <w:rPr>
-          <w:rFonts w:cstheme="minorHAnsi"/>
-        </w:rPr>
         <w:t xml:space="preserve"> dans un problème non relaxé.</w:t>
       </w:r>
     </w:p>
@@ -3133,7 +3229,7 @@
       <w:pPr>
         <w:pStyle w:val="Titre1"/>
       </w:pPr>
-      <w:bookmarkStart w:id="2" w:name="_Toc5502297"/>
+      <w:bookmarkStart w:id="2" w:name="_Toc5503037"/>
       <w:r>
         <w:lastRenderedPageBreak/>
         <w:t>Diagramme de classes</w:t>
@@ -3216,7 +3312,7 @@
       <w:pPr>
         <w:pStyle w:val="Titre1"/>
       </w:pPr>
-      <w:bookmarkStart w:id="3" w:name="_Toc5502298"/>
+      <w:bookmarkStart w:id="3" w:name="_Toc5503038"/>
       <w:r>
         <w:lastRenderedPageBreak/>
         <w:t>Annexe</w:t>
@@ -3542,13 +3638,7 @@
     <w:p>
       <w:r>
         <w:lastRenderedPageBreak/>
-        <w:t>Affiche_heuristique</w:t>
-      </w:r>
-      <w:r>
-        <w:t>2</w:t>
-      </w:r>
-      <w:r>
-        <w:t xml:space="preserve"> () :</w:t>
+        <w:t>Affiche_heuristique2 () :</w:t>
       </w:r>
       <w:r>
         <w:t xml:space="preserve"> Méthode permettant d’afficher l’ordre des variables pour la deuxième heuristique.</w:t>
@@ -3556,13 +3646,7 @@
     </w:p>
     <w:p>
       <w:r>
-        <w:t>Affiche_heuristique</w:t>
-      </w:r>
-      <w:r>
-        <w:t>3</w:t>
-      </w:r>
-      <w:r>
-        <w:t xml:space="preserve"> () :</w:t>
+        <w:t>Affiche_heuristique3 () :</w:t>
       </w:r>
       <w:r>
         <w:t xml:space="preserve"> Méthode permettant d’afficher l’ordre des variables pour la troisième heuristique.</w:t>
@@ -3581,48 +3665,24 @@
     </w:p>
     <w:p>
       <w:r>
-        <w:t>EvaluateZ_Heurestique</w:t>
-      </w:r>
-      <w:r>
-        <w:t>2</w:t>
-      </w:r>
-      <w:r>
-        <w:t xml:space="preserve"> () :</w:t>
+        <w:t>EvaluateZ_Heurestique2 () :</w:t>
       </w:r>
       <w:r>
         <w:t xml:space="preserve"> </w:t>
       </w:r>
       <w:r>
-        <w:t xml:space="preserve">Méthode permettant de calculer les valeurs de chaque variable contenue dans la liste des paramètres avec la </w:t>
-      </w:r>
-      <w:r>
-        <w:t>deuxième</w:t>
-      </w:r>
-      <w:r>
-        <w:t xml:space="preserve"> heuristique.</w:t>
-      </w:r>
-    </w:p>
-    <w:p>
-      <w:r>
-        <w:t>EvaluateZ_Heurestique</w:t>
-      </w:r>
-      <w:r>
-        <w:t>3</w:t>
-      </w:r>
-      <w:r>
-        <w:t xml:space="preserve"> () :</w:t>
+        <w:t>Méthode permettant de calculer les valeurs de chaque variable contenue dans la liste des paramètres avec la deuxième heuristique.</w:t>
+      </w:r>
+    </w:p>
+    <w:p>
+      <w:r>
+        <w:t>EvaluateZ_Heurestique3 () :</w:t>
       </w:r>
       <w:r>
         <w:t xml:space="preserve"> </w:t>
       </w:r>
       <w:r>
-        <w:t xml:space="preserve">Méthode permettant de calculer les valeurs de chaque variable contenue dans la liste des paramètres avec la </w:t>
-      </w:r>
-      <w:r>
-        <w:t>troisième</w:t>
-      </w:r>
-      <w:r>
-        <w:t xml:space="preserve"> heuristique.</w:t>
+        <w:t>Méthode permettant de calculer les valeurs de chaque variable contenue dans la liste des paramètres avec la troisième heuristique.</w:t>
       </w:r>
     </w:p>
     <w:p/>
@@ -3686,7 +3746,7 @@
       <w:pPr>
         <w:pStyle w:val="Titre1"/>
       </w:pPr>
-      <w:bookmarkStart w:id="4" w:name="_Toc5502299"/>
+      <w:bookmarkStart w:id="4" w:name="_Toc5503039"/>
       <w:r>
         <w:lastRenderedPageBreak/>
         <w:t>Bibliographie / Webographie</w:t>
@@ -5258,7 +5318,7 @@
 </file>
 
 <file path=customXml/itemProps1.xml><?xml version="1.0" encoding="utf-8"?>
-<ds:datastoreItem xmlns:ds="http://schemas.openxmlformats.org/officeDocument/2006/customXml" ds:itemID="{590FF5BC-E49A-4205-ACB4-607C6418CF7A}">
+<ds:datastoreItem xmlns:ds="http://schemas.openxmlformats.org/officeDocument/2006/customXml" ds:itemID="{80CF3E9D-0253-4B36-A3DD-25791C6C5BF2}">
   <ds:schemaRefs>
     <ds:schemaRef ds:uri="http://schemas.openxmlformats.org/officeDocument/2006/bibliography"/>
   </ds:schemaRefs>

</xml_diff>

<commit_message>
Réglement d'un bug et commit final
</commit_message>
<xml_diff>
--- a/projet.docx
+++ b/projet.docx
@@ -26,8 +26,6 @@
       <w:r>
         <w:t> : 2018/2019</w:t>
       </w:r>
-      <w:bookmarkStart w:id="0" w:name="_GoBack"/>
-      <w:bookmarkEnd w:id="0"/>
     </w:p>
     <w:p/>
     <w:p>
@@ -189,7 +187,19 @@
         <w:rPr>
           <w:rStyle w:val="Accentuationlgre"/>
         </w:rPr>
-        <w:t>en Python incluant :</w:t>
+        <w:t>en Python</w:t>
+      </w:r>
+      <w:r>
+        <w:rPr>
+          <w:rStyle w:val="Accentuationlgre"/>
+        </w:rPr>
+        <w:t xml:space="preserve"> (Python 3)</w:t>
+      </w:r>
+      <w:r>
+        <w:rPr>
+          <w:rStyle w:val="Accentuationlgre"/>
+        </w:rPr>
+        <w:t xml:space="preserve"> incluant :</w:t>
       </w:r>
     </w:p>
     <w:p>
@@ -557,7 +567,7 @@
             </w:rPr>
             <w:fldChar w:fldCharType="separate"/>
           </w:r>
-          <w:hyperlink w:anchor="_Toc5503036" w:history="1">
+          <w:hyperlink w:anchor="_Toc5561618" w:history="1">
             <w:r>
               <w:rPr>
                 <w:rStyle w:val="Lienhypertexte"/>
@@ -584,7 +594,7 @@
                 <w:noProof/>
                 <w:webHidden/>
               </w:rPr>
-              <w:instrText xml:space="preserve"> PAGEREF _Toc5503036 \h </w:instrText>
+              <w:instrText xml:space="preserve"> PAGEREF _Toc5561618 \h </w:instrText>
             </w:r>
             <w:r>
               <w:rPr>
@@ -627,7 +637,7 @@
               <w:lang w:eastAsia="fr-FR"/>
             </w:rPr>
           </w:pPr>
-          <w:hyperlink w:anchor="_Toc5503037" w:history="1">
+          <w:hyperlink w:anchor="_Toc5561619" w:history="1">
             <w:r>
               <w:rPr>
                 <w:rStyle w:val="Lienhypertexte"/>
@@ -654,7 +664,7 @@
                 <w:noProof/>
                 <w:webHidden/>
               </w:rPr>
-              <w:instrText xml:space="preserve"> PAGEREF _Toc5503037 \h </w:instrText>
+              <w:instrText xml:space="preserve"> PAGEREF _Toc5561619 \h </w:instrText>
             </w:r>
             <w:r>
               <w:rPr>
@@ -674,7 +684,7 @@
                 <w:noProof/>
                 <w:webHidden/>
               </w:rPr>
-              <w:t>11</w:t>
+              <w:t>9</w:t>
             </w:r>
             <w:r>
               <w:rPr>
@@ -697,7 +707,7 @@
               <w:lang w:eastAsia="fr-FR"/>
             </w:rPr>
           </w:pPr>
-          <w:hyperlink w:anchor="_Toc5503038" w:history="1">
+          <w:hyperlink w:anchor="_Toc5561620" w:history="1">
             <w:r>
               <w:rPr>
                 <w:rStyle w:val="Lienhypertexte"/>
@@ -724,7 +734,7 @@
                 <w:noProof/>
                 <w:webHidden/>
               </w:rPr>
-              <w:instrText xml:space="preserve"> PAGEREF _Toc5503038 \h </w:instrText>
+              <w:instrText xml:space="preserve"> PAGEREF _Toc5561620 \h </w:instrText>
             </w:r>
             <w:r>
               <w:rPr>
@@ -744,7 +754,7 @@
                 <w:noProof/>
                 <w:webHidden/>
               </w:rPr>
-              <w:t>12</w:t>
+              <w:t>10</w:t>
             </w:r>
             <w:r>
               <w:rPr>
@@ -767,7 +777,7 @@
               <w:lang w:eastAsia="fr-FR"/>
             </w:rPr>
           </w:pPr>
-          <w:hyperlink w:anchor="_Toc5503039" w:history="1">
+          <w:hyperlink w:anchor="_Toc5561621" w:history="1">
             <w:r>
               <w:rPr>
                 <w:rStyle w:val="Lienhypertexte"/>
@@ -794,7 +804,7 @@
                 <w:noProof/>
                 <w:webHidden/>
               </w:rPr>
-              <w:instrText xml:space="preserve"> PAGEREF _Toc5503039 \h </w:instrText>
+              <w:instrText xml:space="preserve"> PAGEREF _Toc5561621 \h </w:instrText>
             </w:r>
             <w:r>
               <w:rPr>
@@ -814,7 +824,7 @@
                 <w:noProof/>
                 <w:webHidden/>
               </w:rPr>
-              <w:t>14</w:t>
+              <w:t>12</w:t>
             </w:r>
             <w:r>
               <w:rPr>
@@ -853,12 +863,12 @@
       <w:pPr>
         <w:pStyle w:val="Titre1"/>
       </w:pPr>
-      <w:bookmarkStart w:id="1" w:name="_Toc5503036"/>
+      <w:bookmarkStart w:id="0" w:name="_Toc5561618"/>
       <w:r>
         <w:lastRenderedPageBreak/>
         <w:t>Réponses aux questions</w:t>
       </w:r>
-      <w:bookmarkEnd w:id="1"/>
+      <w:bookmarkEnd w:id="0"/>
     </w:p>
     <w:p/>
     <w:p>
@@ -2801,19 +2811,46 @@
       </w:pPr>
       <w:r>
         <w:lastRenderedPageBreak/>
-        <w:t>Application du Branch &amp; Bound :</w:t>
-      </w:r>
-    </w:p>
-    <w:p>
+        <w:t xml:space="preserve">Solution finale trouvée </w:t>
+      </w:r>
+      <w:r>
+        <w:t>par le pro</w:t>
+      </w:r>
+      <w:r>
+        <w:t>gramme :</w:t>
+      </w:r>
+    </w:p>
+    <w:p>
+      <w:pPr>
+        <w:rPr>
+          <w:rFonts w:asciiTheme="majorHAnsi" w:eastAsiaTheme="majorEastAsia" w:hAnsiTheme="majorHAnsi" w:cstheme="majorBidi"/>
+          <w:color w:val="2E74B5" w:themeColor="accent1" w:themeShade="BF"/>
+          <w:sz w:val="32"/>
+          <w:szCs w:val="32"/>
+        </w:rPr>
+      </w:pPr>
+    </w:p>
+    <w:p>
+      <w:pPr>
+        <w:jc w:val="center"/>
+        <w:rPr>
+          <w:rFonts w:asciiTheme="majorHAnsi" w:eastAsiaTheme="majorEastAsia" w:hAnsiTheme="majorHAnsi" w:cstheme="majorBidi"/>
+          <w:color w:val="2E74B5" w:themeColor="accent1" w:themeShade="BF"/>
+          <w:sz w:val="32"/>
+          <w:szCs w:val="32"/>
+        </w:rPr>
+      </w:pPr>
+      <w:bookmarkStart w:id="1" w:name="_GoBack"/>
+      <w:bookmarkEnd w:id="1"/>
       <w:r>
         <w:rPr>
           <w:noProof/>
         </w:rPr>
         <w:drawing>
-          <wp:inline distT="0" distB="0" distL="0" distR="0" wp14:anchorId="1F1D43E1" wp14:editId="40C1CD3B">
-            <wp:extent cx="3476625" cy="8143875"/>
-            <wp:effectExtent l="0" t="0" r="9525" b="9525"/>
-            <wp:docPr id="3" name="Image 3"/>
+          <wp:inline distT="0" distB="0" distL="0" distR="0" wp14:anchorId="0925BDD8" wp14:editId="07F0B10F">
+            <wp:extent cx="2571750" cy="2457450"/>
+            <wp:effectExtent l="0" t="0" r="0" b="0"/>
+            <wp:docPr id="1" name="Image 1"/>
             <wp:cNvGraphicFramePr>
               <a:graphicFrameLocks xmlns:a="http://schemas.openxmlformats.org/drawingml/2006/main" noChangeAspect="1"/>
             </wp:cNvGraphicFramePr>
@@ -2833,7 +2870,7 @@
                   <pic:spPr>
                     <a:xfrm>
                       <a:off x="0" y="0"/>
-                      <a:ext cx="3476625" cy="8143875"/>
+                      <a:ext cx="2571750" cy="2457450"/>
                     </a:xfrm>
                     <a:prstGeom prst="rect">
                       <a:avLst/>
@@ -2848,388 +2885,306 @@
     </w:p>
     <w:p>
       <w:r>
+        <w:t>L’application affiche les informations nœud par nœud, il faut l’exécuter avec</w:t>
+      </w:r>
+      <w:r>
+        <w:t xml:space="preserve"> une version de</w:t>
+      </w:r>
+      <w:r>
+        <w:t xml:space="preserve"> Python </w:t>
+      </w:r>
+      <w:r>
+        <w:t xml:space="preserve">supérieure ou égale à </w:t>
+      </w:r>
+      <w:r>
+        <w:t>3.</w:t>
+      </w:r>
+    </w:p>
+    <w:p/>
+    <w:p>
+      <w:r>
         <w:br w:type="page"/>
       </w:r>
-    </w:p>
-    <w:p>
-      <w:pPr>
-        <w:rPr>
-          <w:rFonts w:asciiTheme="majorHAnsi" w:eastAsiaTheme="majorEastAsia" w:hAnsiTheme="majorHAnsi" w:cstheme="majorBidi"/>
-          <w:color w:val="2E74B5" w:themeColor="accent1" w:themeShade="BF"/>
-          <w:sz w:val="32"/>
-          <w:szCs w:val="32"/>
-        </w:rPr>
-      </w:pPr>
-      <w:r>
-        <w:rPr>
-          <w:noProof/>
+      <w:r>
+        <w:rPr>
+          <w:b/>
         </w:rPr>
         <w:lastRenderedPageBreak/>
-        <w:drawing>
-          <wp:inline distT="0" distB="0" distL="0" distR="0" wp14:anchorId="65EB16A4" wp14:editId="06D072FD">
-            <wp:extent cx="3200400" cy="8782050"/>
-            <wp:effectExtent l="0" t="0" r="0" b="0"/>
-            <wp:docPr id="4" name="Image 4"/>
-            <wp:cNvGraphicFramePr>
-              <a:graphicFrameLocks xmlns:a="http://schemas.openxmlformats.org/drawingml/2006/main" noChangeAspect="1"/>
-            </wp:cNvGraphicFramePr>
-            <a:graphic xmlns:a="http://schemas.openxmlformats.org/drawingml/2006/main">
-              <a:graphicData uri="http://schemas.openxmlformats.org/drawingml/2006/picture">
-                <pic:pic xmlns:pic="http://schemas.openxmlformats.org/drawingml/2006/picture">
-                  <pic:nvPicPr>
-                    <pic:cNvPr id="1" name=""/>
-                    <pic:cNvPicPr/>
-                  </pic:nvPicPr>
-                  <pic:blipFill>
-                    <a:blip r:embed="rId10"/>
-                    <a:stretch>
-                      <a:fillRect/>
-                    </a:stretch>
-                  </pic:blipFill>
-                  <pic:spPr>
-                    <a:xfrm>
-                      <a:off x="0" y="0"/>
-                      <a:ext cx="3200400" cy="8782050"/>
-                    </a:xfrm>
-                    <a:prstGeom prst="rect">
-                      <a:avLst/>
-                    </a:prstGeom>
-                  </pic:spPr>
-                </pic:pic>
-              </a:graphicData>
-            </a:graphic>
-          </wp:inline>
-        </w:drawing>
+        <w:t>Question n°</w:t>
+      </w:r>
+      <w:r>
+        <w:rPr>
+          <w:b/>
+        </w:rPr>
+        <w:t>5</w:t>
+      </w:r>
+      <w:r>
+        <w:t> :</w:t>
+      </w:r>
+    </w:p>
+    <w:p>
+      <w:r>
+        <w:t xml:space="preserve">On </w:t>
+      </w:r>
+      <w:r>
+        <w:t>peut modéliser cette nouvelle contrainte avec une nouvelle variable, comme ceci :</w:t>
+      </w:r>
+    </w:p>
+    <w:p>
+      <w:r>
+        <w:tab/>
+        <w:t xml:space="preserve">Athlétisme </w:t>
+      </w:r>
+      <w:r>
+        <w:sym w:font="Wingdings" w:char="F0E0"/>
+      </w:r>
+      <w:r>
+        <w:t xml:space="preserve"> 9h, 450€</w:t>
+      </w:r>
+      <w:r>
+        <w:tab/>
+      </w:r>
+      <w:r>
+        <w:tab/>
+      </w:r>
+      <w:r>
+        <w:tab/>
+        <w:t>(X1)</w:t>
+      </w:r>
+    </w:p>
+    <w:p>
+      <w:r>
+        <w:tab/>
+        <w:t xml:space="preserve">Basket </w:t>
+      </w:r>
+      <w:r>
+        <w:sym w:font="Wingdings" w:char="F0E0"/>
+      </w:r>
+      <w:r>
+        <w:t xml:space="preserve"> 2h, 700€</w:t>
+      </w:r>
+      <w:r>
+        <w:tab/>
+      </w:r>
+      <w:r>
+        <w:tab/>
+      </w:r>
+      <w:r>
+        <w:tab/>
+        <w:t>(X2)</w:t>
+      </w:r>
+    </w:p>
+    <w:p>
+      <w:r>
+        <w:tab/>
+      </w:r>
+      <w:r>
+        <w:t xml:space="preserve">Cyclisme </w:t>
+      </w:r>
+      <w:r>
+        <w:sym w:font="Wingdings" w:char="F0E0"/>
+      </w:r>
+      <w:r>
+        <w:t xml:space="preserve"> 3h, 350€</w:t>
+      </w:r>
+      <w:r>
+        <w:tab/>
+      </w:r>
+      <w:r>
+        <w:tab/>
+      </w:r>
+      <w:r>
+        <w:tab/>
+        <w:t>(X3)</w:t>
+      </w:r>
+    </w:p>
+    <w:p>
+      <w:pPr>
+        <w:rPr>
+          <w:lang w:val="en-US"/>
+        </w:rPr>
+      </w:pPr>
+      <w:r>
+        <w:tab/>
+      </w:r>
+      <w:r>
+        <w:rPr>
+          <w:lang w:val="en-US"/>
+        </w:rPr>
+        <w:t xml:space="preserve">Football </w:t>
+      </w:r>
+      <w:r>
+        <w:sym w:font="Wingdings" w:char="F0E0"/>
+      </w:r>
+      <w:r>
+        <w:rPr>
+          <w:lang w:val="en-US"/>
+        </w:rPr>
+        <w:t xml:space="preserve"> 13h, 500€</w:t>
+      </w:r>
+      <w:r>
+        <w:rPr>
+          <w:lang w:val="en-US"/>
+        </w:rPr>
+        <w:tab/>
+      </w:r>
+      <w:r>
+        <w:rPr>
+          <w:lang w:val="en-US"/>
+        </w:rPr>
+        <w:tab/>
+      </w:r>
+      <w:r>
+        <w:rPr>
+          <w:lang w:val="en-US"/>
+        </w:rPr>
+        <w:tab/>
+        <w:t>(X4)</w:t>
+      </w:r>
+    </w:p>
+    <w:p>
+      <w:pPr>
+        <w:rPr>
+          <w:lang w:val="en-US"/>
+        </w:rPr>
+      </w:pPr>
+      <w:r>
+        <w:rPr>
+          <w:lang w:val="en-US"/>
+        </w:rPr>
+        <w:tab/>
+      </w:r>
+      <w:r>
+        <w:rPr>
+          <w:lang w:val="en-US"/>
+        </w:rPr>
+        <w:t xml:space="preserve">Judo </w:t>
+      </w:r>
+      <w:r>
+        <w:sym w:font="Wingdings" w:char="F0E0"/>
+      </w:r>
+      <w:r>
+        <w:rPr>
+          <w:lang w:val="en-US"/>
+        </w:rPr>
+        <w:t xml:space="preserve"> 6h, 450€</w:t>
+      </w:r>
+      <w:r>
+        <w:rPr>
+          <w:lang w:val="en-US"/>
+        </w:rPr>
+        <w:tab/>
+      </w:r>
+      <w:r>
+        <w:rPr>
+          <w:lang w:val="en-US"/>
+        </w:rPr>
+        <w:tab/>
+      </w:r>
+      <w:r>
+        <w:rPr>
+          <w:lang w:val="en-US"/>
+        </w:rPr>
+        <w:tab/>
+        <w:t>(X5)</w:t>
+      </w:r>
+    </w:p>
+    <w:p>
+      <w:r>
+        <w:rPr>
+          <w:lang w:val="en-US"/>
+        </w:rPr>
+        <w:tab/>
+      </w:r>
+      <w:r>
+        <w:t xml:space="preserve">Natation </w:t>
+      </w:r>
+      <w:r>
+        <w:sym w:font="Wingdings" w:char="F0E0"/>
+      </w:r>
+      <w:r>
+        <w:t xml:space="preserve"> 5h, 100€</w:t>
+      </w:r>
+      <w:r>
+        <w:tab/>
+      </w:r>
+      <w:r>
+        <w:tab/>
+      </w:r>
+      <w:r>
+        <w:tab/>
+        <w:t>(X6)</w:t>
+      </w:r>
+    </w:p>
+    <w:p>
+      <w:r>
+        <w:tab/>
+        <w:t xml:space="preserve">Natation-Athlétisme </w:t>
+      </w:r>
+      <w:r>
+        <w:sym w:font="Wingdings" w:char="F0E0"/>
+      </w:r>
+      <w:r>
+        <w:t xml:space="preserve"> 11h, 550€</w:t>
+      </w:r>
+      <w:r>
+        <w:tab/>
+        <w:t>(X7)</w:t>
+      </w:r>
+    </w:p>
+    <w:p/>
+    <w:p>
+      <w:r>
+        <w:t xml:space="preserve">On ajoute alors une contrainte qui prend en </w:t>
+      </w:r>
+      <w:r>
+        <w:t>compte X7 :</w:t>
+      </w:r>
+    </w:p>
+    <w:p>
+      <w:pPr>
+        <w:rPr>
+          <w:rFonts w:cstheme="minorHAnsi"/>
+        </w:rPr>
+      </w:pPr>
+      <w:r>
+        <w:tab/>
+        <w:t xml:space="preserve">9X1 + 5X6 + 11X7 </w:t>
+      </w:r>
+      <w:r>
+        <w:rPr>
+          <w:rFonts w:cstheme="minorHAnsi"/>
+        </w:rPr>
+        <w:t>≤ 11</w:t>
+      </w:r>
+    </w:p>
+    <w:p>
+      <w:r>
+        <w:rPr>
+          <w:rFonts w:cstheme="minorHAnsi"/>
+        </w:rPr>
+        <w:t>Cette contrainte permet d’obliger X1 et X6 à être à 0 lorsque X7 est à 1 et inversement</w:t>
+      </w:r>
+      <w:r>
+        <w:rPr>
+          <w:rFonts w:cstheme="minorHAnsi"/>
+        </w:rPr>
+        <w:t xml:space="preserve"> dans un problème non relaxé.</w:t>
+      </w:r>
+    </w:p>
+    <w:p>
+      <w:r>
+        <w:tab/>
       </w:r>
       <w:r>
         <w:br w:type="page"/>
       </w:r>
     </w:p>
     <w:p>
-      <w:r>
-        <w:rPr>
-          <w:noProof/>
-        </w:rPr>
-        <w:lastRenderedPageBreak/>
-        <w:drawing>
-          <wp:inline distT="0" distB="0" distL="0" distR="0" wp14:anchorId="05D80C7C" wp14:editId="4C63A9D8">
-            <wp:extent cx="3219450" cy="5505450"/>
-            <wp:effectExtent l="0" t="0" r="0" b="0"/>
-            <wp:docPr id="5" name="Image 5"/>
-            <wp:cNvGraphicFramePr>
-              <a:graphicFrameLocks xmlns:a="http://schemas.openxmlformats.org/drawingml/2006/main" noChangeAspect="1"/>
-            </wp:cNvGraphicFramePr>
-            <a:graphic xmlns:a="http://schemas.openxmlformats.org/drawingml/2006/main">
-              <a:graphicData uri="http://schemas.openxmlformats.org/drawingml/2006/picture">
-                <pic:pic xmlns:pic="http://schemas.openxmlformats.org/drawingml/2006/picture">
-                  <pic:nvPicPr>
-                    <pic:cNvPr id="1" name=""/>
-                    <pic:cNvPicPr/>
-                  </pic:nvPicPr>
-                  <pic:blipFill>
-                    <a:blip r:embed="rId11"/>
-                    <a:stretch>
-                      <a:fillRect/>
-                    </a:stretch>
-                  </pic:blipFill>
-                  <pic:spPr>
-                    <a:xfrm>
-                      <a:off x="0" y="0"/>
-                      <a:ext cx="3219450" cy="5505450"/>
-                    </a:xfrm>
-                    <a:prstGeom prst="rect">
-                      <a:avLst/>
-                    </a:prstGeom>
-                  </pic:spPr>
-                </pic:pic>
-              </a:graphicData>
-            </a:graphic>
-          </wp:inline>
-        </w:drawing>
-      </w:r>
-    </w:p>
-    <w:p/>
-    <w:p>
-      <w:r>
-        <w:rPr>
-          <w:b/>
-        </w:rPr>
-        <w:t>Question n°</w:t>
-      </w:r>
-      <w:r>
-        <w:rPr>
-          <w:b/>
-        </w:rPr>
-        <w:t>5</w:t>
-      </w:r>
-      <w:r>
-        <w:t> :</w:t>
-      </w:r>
-    </w:p>
-    <w:p>
-      <w:r>
-        <w:t xml:space="preserve">On </w:t>
-      </w:r>
-      <w:r>
-        <w:t>peut modéliser cette nouvelle contrainte avec une nouvelle variable, comme ceci :</w:t>
-      </w:r>
-    </w:p>
-    <w:p>
-      <w:r>
-        <w:tab/>
-        <w:t xml:space="preserve">Athlétisme </w:t>
-      </w:r>
-      <w:r>
-        <w:sym w:font="Wingdings" w:char="F0E0"/>
-      </w:r>
-      <w:r>
-        <w:t xml:space="preserve"> 9h, 450€</w:t>
-      </w:r>
-      <w:r>
-        <w:tab/>
-      </w:r>
-      <w:r>
-        <w:tab/>
-      </w:r>
-      <w:r>
-        <w:tab/>
-        <w:t>(X1)</w:t>
-      </w:r>
-    </w:p>
-    <w:p>
-      <w:r>
-        <w:tab/>
-        <w:t xml:space="preserve">Basket </w:t>
-      </w:r>
-      <w:r>
-        <w:sym w:font="Wingdings" w:char="F0E0"/>
-      </w:r>
-      <w:r>
-        <w:t xml:space="preserve"> 2h, 700€</w:t>
-      </w:r>
-      <w:r>
-        <w:tab/>
-      </w:r>
-      <w:r>
-        <w:tab/>
-      </w:r>
-      <w:r>
-        <w:tab/>
-        <w:t>(X2)</w:t>
-      </w:r>
-    </w:p>
-    <w:p>
-      <w:r>
-        <w:tab/>
-      </w:r>
-      <w:r>
-        <w:t xml:space="preserve">Cyclisme </w:t>
-      </w:r>
-      <w:r>
-        <w:sym w:font="Wingdings" w:char="F0E0"/>
-      </w:r>
-      <w:r>
-        <w:t xml:space="preserve"> 3h, 350€</w:t>
-      </w:r>
-      <w:r>
-        <w:tab/>
-      </w:r>
-      <w:r>
-        <w:tab/>
-      </w:r>
-      <w:r>
-        <w:tab/>
-        <w:t>(X3)</w:t>
-      </w:r>
-    </w:p>
-    <w:p>
-      <w:pPr>
-        <w:rPr>
-          <w:lang w:val="en-US"/>
-        </w:rPr>
-      </w:pPr>
-      <w:r>
-        <w:tab/>
-      </w:r>
-      <w:r>
-        <w:rPr>
-          <w:lang w:val="en-US"/>
-        </w:rPr>
-        <w:t xml:space="preserve">Football </w:t>
-      </w:r>
-      <w:r>
-        <w:sym w:font="Wingdings" w:char="F0E0"/>
-      </w:r>
-      <w:r>
-        <w:rPr>
-          <w:lang w:val="en-US"/>
-        </w:rPr>
-        <w:t xml:space="preserve"> 13h, 500€</w:t>
-      </w:r>
-      <w:r>
-        <w:rPr>
-          <w:lang w:val="en-US"/>
-        </w:rPr>
-        <w:tab/>
-      </w:r>
-      <w:r>
-        <w:rPr>
-          <w:lang w:val="en-US"/>
-        </w:rPr>
-        <w:tab/>
-      </w:r>
-      <w:r>
-        <w:rPr>
-          <w:lang w:val="en-US"/>
-        </w:rPr>
-        <w:tab/>
-        <w:t>(X4)</w:t>
-      </w:r>
-    </w:p>
-    <w:p>
-      <w:pPr>
-        <w:rPr>
-          <w:lang w:val="en-US"/>
-        </w:rPr>
-      </w:pPr>
-      <w:r>
-        <w:rPr>
-          <w:lang w:val="en-US"/>
-        </w:rPr>
-        <w:tab/>
-      </w:r>
-      <w:r>
-        <w:rPr>
-          <w:lang w:val="en-US"/>
-        </w:rPr>
-        <w:t xml:space="preserve">Judo </w:t>
-      </w:r>
-      <w:r>
-        <w:sym w:font="Wingdings" w:char="F0E0"/>
-      </w:r>
-      <w:r>
-        <w:rPr>
-          <w:lang w:val="en-US"/>
-        </w:rPr>
-        <w:t xml:space="preserve"> 6h, 450€</w:t>
-      </w:r>
-      <w:r>
-        <w:rPr>
-          <w:lang w:val="en-US"/>
-        </w:rPr>
-        <w:tab/>
-      </w:r>
-      <w:r>
-        <w:rPr>
-          <w:lang w:val="en-US"/>
-        </w:rPr>
-        <w:tab/>
-      </w:r>
-      <w:r>
-        <w:rPr>
-          <w:lang w:val="en-US"/>
-        </w:rPr>
-        <w:tab/>
-        <w:t>(X5)</w:t>
-      </w:r>
-    </w:p>
-    <w:p>
-      <w:r>
-        <w:rPr>
-          <w:lang w:val="en-US"/>
-        </w:rPr>
-        <w:tab/>
-      </w:r>
-      <w:r>
-        <w:t xml:space="preserve">Natation </w:t>
-      </w:r>
-      <w:r>
-        <w:sym w:font="Wingdings" w:char="F0E0"/>
-      </w:r>
-      <w:r>
-        <w:t xml:space="preserve"> 5h, 100€</w:t>
-      </w:r>
-      <w:r>
-        <w:tab/>
-      </w:r>
-      <w:r>
-        <w:tab/>
-      </w:r>
-      <w:r>
-        <w:tab/>
-        <w:t>(X6)</w:t>
-      </w:r>
-    </w:p>
-    <w:p>
-      <w:r>
-        <w:tab/>
-        <w:t xml:space="preserve">Natation-Athlétisme </w:t>
-      </w:r>
-      <w:r>
-        <w:sym w:font="Wingdings" w:char="F0E0"/>
-      </w:r>
-      <w:r>
-        <w:t xml:space="preserve"> 11h, 550€</w:t>
-      </w:r>
-      <w:r>
-        <w:tab/>
-        <w:t>(X7)</w:t>
-      </w:r>
-    </w:p>
-    <w:p/>
-    <w:p>
-      <w:r>
-        <w:lastRenderedPageBreak/>
-        <w:t xml:space="preserve">On ajoute alors une contrainte qui prend en </w:t>
-      </w:r>
-      <w:r>
-        <w:t>compte X7 :</w:t>
-      </w:r>
-    </w:p>
-    <w:p>
-      <w:pPr>
-        <w:rPr>
-          <w:rFonts w:cstheme="minorHAnsi"/>
-        </w:rPr>
-      </w:pPr>
-      <w:r>
-        <w:tab/>
-        <w:t xml:space="preserve">9X1 + 5X6 + 11X7 </w:t>
-      </w:r>
-      <w:r>
-        <w:rPr>
-          <w:rFonts w:cstheme="minorHAnsi"/>
-        </w:rPr>
-        <w:t>≤ 11</w:t>
-      </w:r>
-    </w:p>
-    <w:p>
-      <w:r>
-        <w:rPr>
-          <w:rFonts w:cstheme="minorHAnsi"/>
-        </w:rPr>
-        <w:t>Cette contrainte permet d’obliger X1 et X6 à être à 0 lorsque X7 est à 1 et inversement</w:t>
-      </w:r>
-      <w:r>
-        <w:rPr>
-          <w:rFonts w:cstheme="minorHAnsi"/>
-        </w:rPr>
-        <w:t xml:space="preserve"> dans un problème non relaxé.</w:t>
-      </w:r>
-    </w:p>
-    <w:p>
-      <w:r>
-        <w:tab/>
-      </w:r>
-      <w:r>
-        <w:br w:type="page"/>
-      </w:r>
-    </w:p>
-    <w:p>
       <w:pPr>
         <w:pStyle w:val="Titre1"/>
       </w:pPr>
-      <w:bookmarkStart w:id="2" w:name="_Toc5503037"/>
+      <w:bookmarkStart w:id="2" w:name="_Toc5561619"/>
       <w:r>
         <w:lastRenderedPageBreak/>
         <w:t>Diagramme de classes</w:t>
@@ -3263,7 +3218,7 @@
                     </pic:cNvPicPr>
                   </pic:nvPicPr>
                   <pic:blipFill>
-                    <a:blip r:embed="rId12">
+                    <a:blip r:embed="rId10">
                       <a:extLst>
                         <a:ext uri="{28A0092B-C50C-407E-A947-70E740481C1C}">
                           <a14:useLocalDpi xmlns:a14="http://schemas.microsoft.com/office/drawing/2010/main" val="0"/>
@@ -3312,7 +3267,7 @@
       <w:pPr>
         <w:pStyle w:val="Titre1"/>
       </w:pPr>
-      <w:bookmarkStart w:id="3" w:name="_Toc5503038"/>
+      <w:bookmarkStart w:id="3" w:name="_Toc5561620"/>
       <w:r>
         <w:lastRenderedPageBreak/>
         <w:t>Annexe</w:t>
@@ -3746,7 +3701,7 @@
       <w:pPr>
         <w:pStyle w:val="Titre1"/>
       </w:pPr>
-      <w:bookmarkStart w:id="4" w:name="_Toc5503039"/>
+      <w:bookmarkStart w:id="4" w:name="_Toc5561621"/>
       <w:r>
         <w:lastRenderedPageBreak/>
         <w:t>Bibliographie / Webographie</w:t>
@@ -3770,7 +3725,7 @@
       <w:pPr>
         <w:ind w:left="708" w:firstLine="708"/>
       </w:pPr>
-      <w:hyperlink r:id="rId13" w:history="1">
+      <w:hyperlink r:id="rId11" w:history="1">
         <w:r>
           <w:rPr>
             <w:rStyle w:val="Lienhypertexte"/>
@@ -3815,7 +3770,7 @@
       <w:pPr>
         <w:ind w:left="1416"/>
       </w:pPr>
-      <w:hyperlink r:id="rId14" w:history="1">
+      <w:hyperlink r:id="rId12" w:history="1">
         <w:r>
           <w:rPr>
             <w:rStyle w:val="Lienhypertexte"/>
@@ -3834,7 +3789,7 @@
     </w:p>
     <w:p/>
     <w:sectPr>
-      <w:footerReference w:type="default" r:id="rId15"/>
+      <w:footerReference w:type="default" r:id="rId13"/>
       <w:pgSz w:w="11906" w:h="16838"/>
       <w:pgMar w:top="1417" w:right="1417" w:bottom="1417" w:left="1417" w:header="708" w:footer="708" w:gutter="0"/>
       <w:cols w:space="708"/>
@@ -5318,7 +5273,7 @@
 </file>
 
 <file path=customXml/itemProps1.xml><?xml version="1.0" encoding="utf-8"?>
-<ds:datastoreItem xmlns:ds="http://schemas.openxmlformats.org/officeDocument/2006/customXml" ds:itemID="{80CF3E9D-0253-4B36-A3DD-25791C6C5BF2}">
+<ds:datastoreItem xmlns:ds="http://schemas.openxmlformats.org/officeDocument/2006/customXml" ds:itemID="{D62ADC53-2330-4FAC-9E77-AE1EF3148434}">
   <ds:schemaRefs>
     <ds:schemaRef ds:uri="http://schemas.openxmlformats.org/officeDocument/2006/bibliography"/>
   </ds:schemaRefs>

</xml_diff>